<commit_message>
Update the user guide to incorporate new methods and reorg of code
</commit_message>
<xml_diff>
--- a/RTM User.docx
+++ b/RTM User.docx
@@ -1,6 +1,6 @@
 
 <file path=word/document.xml><?xml version="1.0" encoding="utf-8"?>
-<w:document xmlns:wpc="http://schemas.microsoft.com/office/word/2010/wordprocessingCanvas" xmlns:cx="http://schemas.microsoft.com/office/drawing/2014/chartex" xmlns:cx1="http://schemas.microsoft.com/office/drawing/2015/9/8/chartex" xmlns:mc="http://schemas.openxmlformats.org/markup-compatibility/2006" xmlns:o="urn:schemas-microsoft-com:office:office" xmlns:r="http://schemas.openxmlformats.org/officeDocument/2006/relationships" xmlns:m="http://schemas.openxmlformats.org/officeDocument/2006/math" xmlns:v="urn:schemas-microsoft-com:vml" xmlns:wp14="http://schemas.microsoft.com/office/word/2010/wordprocessingDrawing" xmlns:wp="http://schemas.openxmlformats.org/drawingml/2006/wordprocessingDrawing" xmlns:w10="urn:schemas-microsoft-com:office:word" xmlns:w="http://schemas.openxmlformats.org/wordprocessingml/2006/main" xmlns:w14="http://schemas.microsoft.com/office/word/2010/wordml" xmlns:w15="http://schemas.microsoft.com/office/word/2012/wordml" xmlns:w16se="http://schemas.microsoft.com/office/word/2015/wordml/symex" xmlns:wpg="http://schemas.microsoft.com/office/word/2010/wordprocessingGroup" xmlns:wpi="http://schemas.microsoft.com/office/word/2010/wordprocessingInk" xmlns:wne="http://schemas.microsoft.com/office/word/2006/wordml" xmlns:wps="http://schemas.microsoft.com/office/word/2010/wordprocessingShape" mc:Ignorable="w14 w15 w16se wp14">
+<w:document xmlns:wpc="http://schemas.microsoft.com/office/word/2010/wordprocessingCanvas" xmlns:cx="http://schemas.microsoft.com/office/drawing/2014/chartex" xmlns:cx1="http://schemas.microsoft.com/office/drawing/2015/9/8/chartex" xmlns:cx2="http://schemas.microsoft.com/office/drawing/2015/10/21/chartex" xmlns:cx3="http://schemas.microsoft.com/office/drawing/2016/5/9/chartex" xmlns:cx4="http://schemas.microsoft.com/office/drawing/2016/5/10/chartex" xmlns:cx5="http://schemas.microsoft.com/office/drawing/2016/5/11/chartex" xmlns:cx6="http://schemas.microsoft.com/office/drawing/2016/5/12/chartex" xmlns:cx7="http://schemas.microsoft.com/office/drawing/2016/5/13/chartex" xmlns:cx8="http://schemas.microsoft.com/office/drawing/2016/5/14/chartex" xmlns:mc="http://schemas.openxmlformats.org/markup-compatibility/2006" xmlns:aink="http://schemas.microsoft.com/office/drawing/2016/ink" xmlns:am3d="http://schemas.microsoft.com/office/drawing/2017/model3d" xmlns:o="urn:schemas-microsoft-com:office:office" xmlns:r="http://schemas.openxmlformats.org/officeDocument/2006/relationships" xmlns:m="http://schemas.openxmlformats.org/officeDocument/2006/math" xmlns:v="urn:schemas-microsoft-com:vml" xmlns:wp14="http://schemas.microsoft.com/office/word/2010/wordprocessingDrawing" xmlns:wp="http://schemas.openxmlformats.org/drawingml/2006/wordprocessingDrawing" xmlns:w10="urn:schemas-microsoft-com:office:word" xmlns:w="http://schemas.openxmlformats.org/wordprocessingml/2006/main" xmlns:w14="http://schemas.microsoft.com/office/word/2010/wordml" xmlns:w15="http://schemas.microsoft.com/office/word/2012/wordml" xmlns:w16cex="http://schemas.microsoft.com/office/word/2018/wordml/cex" xmlns:w16cid="http://schemas.microsoft.com/office/word/2016/wordml/cid" xmlns:w16="http://schemas.microsoft.com/office/word/2018/wordml" xmlns:w16sdtdh="http://schemas.microsoft.com/office/word/2020/wordml/sdtdatahash" xmlns:w16se="http://schemas.microsoft.com/office/word/2015/wordml/symex" xmlns:wpg="http://schemas.microsoft.com/office/word/2010/wordprocessingGroup" xmlns:wpi="http://schemas.microsoft.com/office/word/2010/wordprocessingInk" xmlns:wne="http://schemas.microsoft.com/office/word/2006/wordml" xmlns:wps="http://schemas.microsoft.com/office/word/2010/wordprocessingShape" mc:Ignorable="w14 w15 w16se w16cid w16 w16cex w16sdtdh wp14">
   <w:body>
     <w:p>
       <w:pPr>
@@ -19,105 +19,37 @@
     <w:p/>
     <w:p>
       <w:r>
-        <w:t>This guide is meant as an informal introduction on how to run/configure/use the Photon Tracking Model.</w:t>
-      </w:r>
-      <w:r>
-        <w:t xml:space="preserve">  Keep in mind, it’s new and I’m sure it has bugs, and </w:t>
-      </w:r>
-      <w:proofErr w:type="spellStart"/>
-      <w:r>
-        <w:t>its</w:t>
-      </w:r>
-      <w:proofErr w:type="spellEnd"/>
-      <w:r>
-        <w:t xml:space="preserve"> definitely missing some consistency checks. … So don’t try to break it just yet by supplying various arguments that defy logic (e.g., asking it to compute transmission at a depth that is greater than the snowpack depth, or telling it to get data from files that don’t exist).</w:t>
+        <w:t>This guide is meant as an informal introduction on how to</w:t>
+      </w:r>
+      <w:r>
+        <w:t xml:space="preserve"> set up, configure, and run</w:t>
+      </w:r>
+      <w:r>
+        <w:t xml:space="preserve"> the </w:t>
+      </w:r>
+      <w:r>
+        <w:t>CRREL-GOSRT model</w:t>
+      </w:r>
+      <w:r>
+        <w:t>.</w:t>
+      </w:r>
+      <w:r>
+        <w:t xml:space="preserve">  </w:t>
       </w:r>
     </w:p>
     <w:p/>
     <w:p>
       <w:r>
-        <w:t xml:space="preserve">Also, unfortunately, this is not a fully packaged </w:t>
-      </w:r>
-      <w:r>
-        <w:t xml:space="preserve">software that you can install from the command line, and as such, it makes use of inline </w:t>
-      </w:r>
-      <w:proofErr w:type="spellStart"/>
-      <w:proofErr w:type="gramStart"/>
-      <w:r>
-        <w:t>sys.path.append</w:t>
-      </w:r>
-      <w:proofErr w:type="spellEnd"/>
-      <w:r>
-        <w:t>(</w:t>
-      </w:r>
-      <w:proofErr w:type="gramEnd"/>
-      <w:r>
-        <w:t xml:space="preserve">) functions to link all of the relevant modules to </w:t>
-      </w:r>
-      <w:proofErr w:type="spellStart"/>
-      <w:r>
-        <w:t>eachother</w:t>
-      </w:r>
-      <w:proofErr w:type="spellEnd"/>
-      <w:r>
-        <w:t>.  So, in many of the .</w:t>
-      </w:r>
-      <w:proofErr w:type="spellStart"/>
-      <w:r>
-        <w:t>py</w:t>
-      </w:r>
-      <w:proofErr w:type="spellEnd"/>
-      <w:r>
-        <w:t xml:space="preserve"> files, you will need to go in an edit all the </w:t>
-      </w:r>
-      <w:proofErr w:type="spellStart"/>
-      <w:proofErr w:type="gramStart"/>
-      <w:r>
-        <w:t>sys.path.append</w:t>
-      </w:r>
-      <w:proofErr w:type="spellEnd"/>
-      <w:r>
-        <w:t>(</w:t>
-      </w:r>
-      <w:proofErr w:type="gramEnd"/>
-      <w:r>
-        <w:t>) functions to point to files on your computer before anything works.  Further, I cannot know exactly how this will work on a windows computer.</w:t>
-      </w:r>
-    </w:p>
-    <w:p/>
-    <w:p>
-      <w:r>
-        <w:t>Hopefully this guide helps get you started, and if you find bugs, or find additional information that would be useful, please let me know, or add it to the guide!</w:t>
-      </w:r>
-    </w:p>
-    <w:p/>
-    <w:p>
-      <w:r>
-        <w:t xml:space="preserve">To sum up, the </w:t>
-      </w:r>
-      <w:proofErr w:type="gramStart"/>
-      <w:r>
-        <w:t>photon tracking</w:t>
-      </w:r>
-      <w:proofErr w:type="gramEnd"/>
-      <w:r>
-        <w:t xml:space="preserve"> model can be broken down into three steps once on</w:t>
-      </w:r>
-      <w:ins w:id="0" w:author="Parno, Julie T ERDC-RDE-CRREL-NH CIV" w:date="2021-02-09T09:56:00Z">
-        <w:r>
-          <w:t>e</w:t>
-        </w:r>
-      </w:ins>
-      <w:r>
-        <w:t xml:space="preserve"> has the processed </w:t>
-      </w:r>
-      <w:proofErr w:type="spellStart"/>
-      <w:r>
-        <w:t>microCT</w:t>
-      </w:r>
-      <w:proofErr w:type="spellEnd"/>
-      <w:r>
-        <w:t xml:space="preserve"> data in hand.</w:t>
+        <w:t>T</w:t>
+      </w:r>
+      <w:r>
+        <w:t>he model</w:t>
+      </w:r>
+      <w:r>
+        <w:t xml:space="preserve"> has three main steps and requires a </w:t>
+      </w:r>
+      <w:r>
+        <w:t>stack of binarized 2D microCT images of a snow sample.</w:t>
       </w:r>
     </w:p>
     <w:p/>
@@ -130,15 +62,7 @@
         </w:numPr>
       </w:pPr>
       <w:r>
-        <w:t xml:space="preserve">Process stacks of 2D </w:t>
-      </w:r>
-      <w:proofErr w:type="spellStart"/>
-      <w:r>
-        <w:t>microCT</w:t>
-      </w:r>
-      <w:proofErr w:type="spellEnd"/>
-      <w:r>
-        <w:t xml:space="preserve"> images into sample volumes</w:t>
+        <w:t>Process stacks of 2D microCT images into sample volumes</w:t>
       </w:r>
     </w:p>
     <w:p>
@@ -150,7 +74,25 @@
         </w:numPr>
       </w:pPr>
       <w:r>
-        <w:t>Run Geometric optics photon tracking through volumes to get the following optical properties saved to a sample-specific file</w:t>
+        <w:t xml:space="preserve">Run </w:t>
+      </w:r>
+      <w:r>
+        <w:t>g</w:t>
+      </w:r>
+      <w:r>
+        <w:t>eometric optics photon tracking through</w:t>
+      </w:r>
+      <w:r>
+        <w:t xml:space="preserve"> the snow sample</w:t>
+      </w:r>
+      <w:r>
+        <w:t xml:space="preserve"> volume</w:t>
+      </w:r>
+      <w:r>
+        <w:t>(s)</w:t>
+      </w:r>
+      <w:r>
+        <w:t xml:space="preserve"> to get the following optical properties saved to a sample-specific file</w:t>
       </w:r>
     </w:p>
     <w:p>
@@ -174,7 +116,13 @@
         </w:numPr>
       </w:pPr>
       <w:r>
-        <w:t>Fraction of path traveled within Ice</w:t>
+        <w:t xml:space="preserve">Fraction of path traveled within </w:t>
+      </w:r>
+      <w:r>
+        <w:t>i</w:t>
+      </w:r>
+      <w:r>
+        <w:t>ce</w:t>
       </w:r>
     </w:p>
     <w:p>
@@ -215,9 +163,6 @@
       <w:r>
         <w:t>with a lower boundary</w:t>
       </w:r>
-      <w:r>
-        <w:t xml:space="preserve"> and with known contaminates (maybe).</w:t>
-      </w:r>
     </w:p>
     <w:p/>
     <w:p>
@@ -252,7 +197,7 @@
           <w:i w:val="0"/>
           <w:iCs w:val="0"/>
         </w:rPr>
-        <w:t>Main</w:t>
+        <w:t>crrelGOSRT</w:t>
       </w:r>
     </w:p>
     <w:p>
@@ -304,7 +249,87 @@
           <w:i w:val="0"/>
           <w:iCs w:val="0"/>
         </w:rPr>
-        <w:t>RTcode.py -&gt; Some functions to perform Geometric Radiative Transfer Calculations</w:t>
+        <w:t xml:space="preserve">RTcode.py -&gt; Some functions to perform </w:t>
+      </w:r>
+      <w:r>
+        <w:rPr>
+          <w:rStyle w:val="BookTitle"/>
+          <w:b w:val="0"/>
+          <w:bCs w:val="0"/>
+          <w:i w:val="0"/>
+          <w:iCs w:val="0"/>
+        </w:rPr>
+        <w:t>g</w:t>
+      </w:r>
+      <w:r>
+        <w:rPr>
+          <w:rStyle w:val="BookTitle"/>
+          <w:b w:val="0"/>
+          <w:bCs w:val="0"/>
+          <w:i w:val="0"/>
+          <w:iCs w:val="0"/>
+        </w:rPr>
+        <w:t xml:space="preserve">eometric </w:t>
+      </w:r>
+      <w:r>
+        <w:rPr>
+          <w:rStyle w:val="BookTitle"/>
+          <w:b w:val="0"/>
+          <w:bCs w:val="0"/>
+          <w:i w:val="0"/>
+          <w:iCs w:val="0"/>
+        </w:rPr>
+        <w:t>r</w:t>
+      </w:r>
+      <w:r>
+        <w:rPr>
+          <w:rStyle w:val="BookTitle"/>
+          <w:b w:val="0"/>
+          <w:bCs w:val="0"/>
+          <w:i w:val="0"/>
+          <w:iCs w:val="0"/>
+        </w:rPr>
+        <w:t xml:space="preserve">adiative </w:t>
+      </w:r>
+      <w:r>
+        <w:rPr>
+          <w:rStyle w:val="BookTitle"/>
+          <w:b w:val="0"/>
+          <w:bCs w:val="0"/>
+          <w:i w:val="0"/>
+          <w:iCs w:val="0"/>
+        </w:rPr>
+        <w:t>t</w:t>
+      </w:r>
+      <w:r>
+        <w:rPr>
+          <w:rStyle w:val="BookTitle"/>
+          <w:b w:val="0"/>
+          <w:bCs w:val="0"/>
+          <w:i w:val="0"/>
+          <w:iCs w:val="0"/>
+        </w:rPr>
+        <w:t xml:space="preserve">ransfer </w:t>
+      </w:r>
+      <w:r>
+        <w:rPr>
+          <w:rStyle w:val="BookTitle"/>
+          <w:b w:val="0"/>
+          <w:bCs w:val="0"/>
+          <w:i w:val="0"/>
+          <w:iCs w:val="0"/>
+        </w:rPr>
+        <w:t>c</w:t>
+      </w:r>
+      <w:r>
+        <w:rPr>
+          <w:rStyle w:val="BookTitle"/>
+          <w:b w:val="0"/>
+          <w:bCs w:val="0"/>
+          <w:i w:val="0"/>
+          <w:iCs w:val="0"/>
+        </w:rPr>
+        <w:t>alculations</w:t>
       </w:r>
     </w:p>
     <w:p>
@@ -330,29 +355,7 @@
           <w:i w:val="0"/>
           <w:iCs w:val="0"/>
         </w:rPr>
-        <w:t xml:space="preserve">CRRELPolyData.py -&gt; Object code to hold </w:t>
-      </w:r>
-      <w:proofErr w:type="spellStart"/>
-      <w:r>
-        <w:rPr>
-          <w:rStyle w:val="BookTitle"/>
-          <w:b w:val="0"/>
-          <w:bCs w:val="0"/>
-          <w:i w:val="0"/>
-          <w:iCs w:val="0"/>
-        </w:rPr>
-        <w:t>CRRELPolyData</w:t>
-      </w:r>
-      <w:proofErr w:type="spellEnd"/>
-      <w:r>
-        <w:rPr>
-          <w:rStyle w:val="BookTitle"/>
-          <w:b w:val="0"/>
-          <w:bCs w:val="0"/>
-          <w:i w:val="0"/>
-          <w:iCs w:val="0"/>
-        </w:rPr>
-        <w:t xml:space="preserve"> functions for 3D meshes</w:t>
+        <w:t>CRRELPolyData.py -&gt; Object code to hold CRRELPolyData functions for 3D meshes</w:t>
       </w:r>
     </w:p>
     <w:p>
@@ -378,29 +381,7 @@
           <w:i w:val="0"/>
           <w:iCs w:val="0"/>
         </w:rPr>
-        <w:t xml:space="preserve">DrawShapes.py -&gt; Code containing functions to create various shapes and to call </w:t>
-      </w:r>
-      <w:proofErr w:type="spellStart"/>
-      <w:r>
-        <w:rPr>
-          <w:rStyle w:val="BookTitle"/>
-          <w:b w:val="0"/>
-          <w:bCs w:val="0"/>
-          <w:i w:val="0"/>
-          <w:iCs w:val="0"/>
-        </w:rPr>
-        <w:t>CRRELPolyData</w:t>
-      </w:r>
-      <w:proofErr w:type="spellEnd"/>
-      <w:r>
-        <w:rPr>
-          <w:rStyle w:val="BookTitle"/>
-          <w:b w:val="0"/>
-          <w:bCs w:val="0"/>
-          <w:i w:val="0"/>
-          <w:iCs w:val="0"/>
-        </w:rPr>
-        <w:t xml:space="preserve"> class.</w:t>
+        <w:t>RenderFunctions.py -&gt; Code that simplifies rendering VTK meshes in python</w:t>
       </w:r>
     </w:p>
     <w:p>
@@ -426,7 +407,7 @@
           <w:i w:val="0"/>
           <w:iCs w:val="0"/>
         </w:rPr>
-        <w:t>RenderFunctions.py -&gt; Code that simplifies rendering VTK meshes in python</w:t>
+        <w:t>ImageSeg.py -&gt; Python code to process image stacks</w:t>
       </w:r>
     </w:p>
     <w:p>
@@ -452,7 +433,7 @@
           <w:i w:val="0"/>
           <w:iCs w:val="0"/>
         </w:rPr>
-        <w:t>ImageSeg.py -&gt; Python code to process image stacks</w:t>
+        <w:t xml:space="preserve">BRDFFunctions.py -&gt; BRDF functions for lower-boundary surface properties </w:t>
       </w:r>
     </w:p>
     <w:p>
@@ -478,104 +459,8 @@
           <w:i w:val="0"/>
           <w:iCs w:val="0"/>
         </w:rPr>
-        <w:t>BRDFFunctions.py -&gt; BRDF functions for lower-boundary surface properties (in development)</w:t>
-      </w:r>
-    </w:p>
-    <w:p>
-      <w:pPr>
-        <w:pStyle w:val="ListParagraph"/>
-        <w:numPr>
-          <w:ilvl w:val="1"/>
-          <w:numId w:val="4"/>
-        </w:numPr>
-        <w:rPr>
-          <w:rStyle w:val="BookTitle"/>
-          <w:b w:val="0"/>
-          <w:bCs w:val="0"/>
-          <w:i w:val="0"/>
-          <w:iCs w:val="0"/>
-        </w:rPr>
-      </w:pPr>
-      <w:r>
-        <w:rPr>
-          <w:rStyle w:val="BookTitle"/>
-          <w:b w:val="0"/>
-          <w:bCs w:val="0"/>
-          <w:i w:val="0"/>
-          <w:iCs w:val="0"/>
-        </w:rPr>
-        <w:lastRenderedPageBreak/>
-        <w:t xml:space="preserve">SetSlabProps.py -&gt; Script to calculate slab properties from </w:t>
-      </w:r>
-      <w:proofErr w:type="spellStart"/>
-      <w:r>
-        <w:rPr>
-          <w:rStyle w:val="BookTitle"/>
-          <w:b w:val="0"/>
-          <w:bCs w:val="0"/>
-          <w:i w:val="0"/>
-          <w:iCs w:val="0"/>
-        </w:rPr>
-        <w:t>MicroCT</w:t>
-      </w:r>
-      <w:proofErr w:type="spellEnd"/>
-      <w:r>
-        <w:rPr>
-          <w:rStyle w:val="BookTitle"/>
-          <w:b w:val="0"/>
-          <w:bCs w:val="0"/>
-          <w:i w:val="0"/>
-          <w:iCs w:val="0"/>
-        </w:rPr>
-        <w:t xml:space="preserve"> samples</w:t>
-      </w:r>
-    </w:p>
-    <w:p>
-      <w:pPr>
-        <w:pStyle w:val="ListParagraph"/>
-        <w:numPr>
-          <w:ilvl w:val="1"/>
-          <w:numId w:val="4"/>
-        </w:numPr>
-        <w:rPr>
-          <w:rStyle w:val="BookTitle"/>
-          <w:b w:val="0"/>
-          <w:bCs w:val="0"/>
-          <w:i w:val="0"/>
-          <w:iCs w:val="0"/>
-        </w:rPr>
-      </w:pPr>
-      <w:proofErr w:type="spellStart"/>
-      <w:r>
-        <w:rPr>
-          <w:rStyle w:val="BookTitle"/>
-          <w:b w:val="0"/>
-          <w:bCs w:val="0"/>
-          <w:i w:val="0"/>
-          <w:iCs w:val="0"/>
-        </w:rPr>
-        <w:t>Solarposition</w:t>
-      </w:r>
-      <w:proofErr w:type="spellEnd"/>
-      <w:r>
-        <w:rPr>
-          <w:rStyle w:val="BookTitle"/>
-          <w:b w:val="0"/>
-          <w:bCs w:val="0"/>
-          <w:i w:val="0"/>
-          <w:iCs w:val="0"/>
-        </w:rPr>
-        <w:t xml:space="preserve"> -&gt; File containing solar position code from: </w:t>
-      </w:r>
-      <w:hyperlink r:id="rId5" w:history="1">
-        <w:r>
-          <w:rPr>
-            <w:rStyle w:val="Hyperlink"/>
-            <w:spacing w:val="5"/>
-          </w:rPr>
-          <w:t>https://github.com/s-bear/sun-position</w:t>
-        </w:r>
-      </w:hyperlink>
+        <w:t>Utilities.py -&gt; various miscellaneous functions that improve code efficiency</w:t>
+      </w:r>
     </w:p>
     <w:p>
       <w:pPr>
@@ -630,7 +515,7 @@
           <w:i w:val="0"/>
           <w:iCs w:val="0"/>
         </w:rPr>
-        <w:t>Surfaces</w:t>
+        <w:t>bin</w:t>
       </w:r>
       <w:r>
         <w:rPr>
@@ -648,77 +533,17 @@
           <w:i w:val="0"/>
           <w:iCs w:val="0"/>
         </w:rPr>
-        <w:t>-&gt; Folder with csv files that have reflectance of various surfaces as a function of wavelength (e.g., as determined from the ASD).</w:t>
-      </w:r>
-    </w:p>
-    <w:p>
-      <w:pPr>
-        <w:pStyle w:val="ListParagraph"/>
-        <w:numPr>
-          <w:ilvl w:val="0"/>
-          <w:numId w:val="4"/>
-        </w:numPr>
-        <w:rPr>
-          <w:rStyle w:val="BookTitle"/>
-          <w:i w:val="0"/>
-          <w:iCs w:val="0"/>
-        </w:rPr>
-      </w:pPr>
-      <w:r>
-        <w:rPr>
-          <w:rStyle w:val="BookTitle"/>
-          <w:i w:val="0"/>
-          <w:iCs w:val="0"/>
-        </w:rPr>
-        <w:t>Examples</w:t>
-      </w:r>
-    </w:p>
-    <w:p>
-      <w:pPr>
-        <w:pStyle w:val="ListParagraph"/>
-        <w:numPr>
-          <w:ilvl w:val="1"/>
-          <w:numId w:val="4"/>
-        </w:numPr>
-        <w:rPr>
-          <w:rStyle w:val="BookTitle"/>
-          <w:i w:val="0"/>
-          <w:iCs w:val="0"/>
-        </w:rPr>
-      </w:pPr>
-      <w:r>
-        <w:rPr>
-          <w:rStyle w:val="BookTitle"/>
-          <w:b w:val="0"/>
-          <w:bCs w:val="0"/>
-          <w:i w:val="0"/>
-          <w:iCs w:val="0"/>
-        </w:rPr>
-        <w:t>PackagedSlab.py -&gt; Example script that runs various iterations of the slab model.  Great for learning how to use</w:t>
-      </w:r>
-    </w:p>
-    <w:p>
-      <w:pPr>
-        <w:pStyle w:val="ListParagraph"/>
-        <w:numPr>
-          <w:ilvl w:val="1"/>
-          <w:numId w:val="4"/>
-        </w:numPr>
-        <w:rPr>
-          <w:rStyle w:val="BookTitle"/>
-          <w:i w:val="0"/>
-          <w:iCs w:val="0"/>
-        </w:rPr>
-      </w:pPr>
-      <w:r>
-        <w:rPr>
-          <w:rStyle w:val="BookTitle"/>
-          <w:b w:val="0"/>
-          <w:bCs w:val="0"/>
-          <w:i w:val="0"/>
-          <w:iCs w:val="0"/>
-        </w:rPr>
-        <w:t>ReadASD.py -&gt; Script for reading ASD data and comparing to saved model output.</w:t>
+        <w:t xml:space="preserve">-&gt; Folder </w:t>
+      </w:r>
+      <w:r>
+        <w:rPr>
+          <w:rStyle w:val="BookTitle"/>
+          <w:b w:val="0"/>
+          <w:bCs w:val="0"/>
+          <w:i w:val="0"/>
+          <w:iCs w:val="0"/>
+        </w:rPr>
+        <w:t>containing example scripts and namelists for running the 3 main steps described above</w:t>
       </w:r>
     </w:p>
     <w:p>
@@ -762,24 +587,10 @@
     </w:p>
     <w:p>
       <w:r>
-        <w:tab/>
-        <w:t xml:space="preserve">Included in the </w:t>
-      </w:r>
-      <w:proofErr w:type="spellStart"/>
-      <w:r>
-        <w:t>NewRTM</w:t>
-      </w:r>
-      <w:proofErr w:type="spellEnd"/>
-      <w:r>
-        <w:t xml:space="preserve"> directory, is a .</w:t>
-      </w:r>
-      <w:proofErr w:type="spellStart"/>
-      <w:r>
-        <w:t>yml</w:t>
-      </w:r>
-      <w:proofErr w:type="spellEnd"/>
-      <w:r>
-        <w:t xml:space="preserve"> file.  You’ll want to create a dedicated Anaconda environment from this file.  Doing so will create an environment that has all of the program dependencies </w:t>
+        <w:t>If you would like to create your own Anaconda environment for this model, a .yml file is included in the main directory</w:t>
+      </w:r>
+      <w:r>
+        <w:t xml:space="preserve">.  Doing so will create an environment that has all of the program dependencies </w:t>
       </w:r>
       <w:r>
         <w:t>compiled so that you don’t need to install individual dependencies to a preexisting environment.</w:t>
@@ -787,11 +598,9 @@
       <w:r>
         <w:t xml:space="preserve">  To this (assuming you have the anaconda package manager), open up a terminal and cd into the </w:t>
       </w:r>
-      <w:proofErr w:type="spellStart"/>
-      <w:r>
-        <w:t>NewRTM</w:t>
-      </w:r>
-      <w:proofErr w:type="spellEnd"/>
+      <w:r>
+        <w:t>CRREL-GOSRT</w:t>
+      </w:r>
       <w:r>
         <w:t xml:space="preserve"> directory and enter: </w:t>
       </w:r>
@@ -836,7 +645,6 @@
         </w:rPr>
         <w:tab/>
       </w:r>
-      <w:proofErr w:type="spellStart"/>
       <w:r>
         <w:rPr>
           <w:rFonts w:ascii="Menlo" w:eastAsia="Times New Roman" w:hAnsi="Menlo" w:cs="Menlo"/>
@@ -844,9 +652,17 @@
           <w:sz w:val="18"/>
           <w:szCs w:val="18"/>
         </w:rPr>
-        <w:t>conda</w:t>
-      </w:r>
-      <w:proofErr w:type="spellEnd"/>
+        <w:t xml:space="preserve">conda env create </w:t>
+      </w:r>
+      <w:r>
+        <w:rPr>
+          <w:rFonts w:ascii="Menlo" w:eastAsia="Times New Roman" w:hAnsi="Menlo" w:cs="Menlo"/>
+          <w:color w:val="666666"/>
+          <w:sz w:val="18"/>
+          <w:szCs w:val="18"/>
+        </w:rPr>
+        <w:t>-</w:t>
+      </w:r>
       <w:r>
         <w:rPr>
           <w:rFonts w:ascii="Menlo" w:eastAsia="Times New Roman" w:hAnsi="Menlo" w:cs="Menlo"/>
@@ -854,9 +670,8 @@
           <w:sz w:val="18"/>
           <w:szCs w:val="18"/>
         </w:rPr>
-        <w:t xml:space="preserve"> </w:t>
-      </w:r>
-      <w:proofErr w:type="spellStart"/>
+        <w:t xml:space="preserve">f </w:t>
+      </w:r>
       <w:r>
         <w:rPr>
           <w:rFonts w:ascii="Menlo" w:eastAsia="Times New Roman" w:hAnsi="Menlo" w:cs="Menlo"/>
@@ -864,9 +679,17 @@
           <w:sz w:val="18"/>
           <w:szCs w:val="18"/>
         </w:rPr>
-        <w:t>env</w:t>
-      </w:r>
-      <w:proofErr w:type="spellEnd"/>
+        <w:t>crrelGOSRT</w:t>
+      </w:r>
+      <w:r>
+        <w:rPr>
+          <w:rFonts w:ascii="Menlo" w:eastAsia="Times New Roman" w:hAnsi="Menlo" w:cs="Menlo"/>
+          <w:color w:val="666666"/>
+          <w:sz w:val="18"/>
+          <w:szCs w:val="18"/>
+        </w:rPr>
+        <w:t>.</w:t>
+      </w:r>
       <w:r>
         <w:rPr>
           <w:rFonts w:ascii="Menlo" w:eastAsia="Times New Roman" w:hAnsi="Menlo" w:cs="Menlo"/>
@@ -874,68 +697,25 @@
           <w:sz w:val="18"/>
           <w:szCs w:val="18"/>
         </w:rPr>
-        <w:t xml:space="preserve"> create </w:t>
-      </w:r>
-      <w:r>
-        <w:rPr>
-          <w:rFonts w:ascii="Menlo" w:eastAsia="Times New Roman" w:hAnsi="Menlo" w:cs="Menlo"/>
-          <w:color w:val="666666"/>
-          <w:sz w:val="18"/>
-          <w:szCs w:val="18"/>
-        </w:rPr>
-        <w:t>-</w:t>
-      </w:r>
-      <w:r>
-        <w:rPr>
-          <w:rFonts w:ascii="Menlo" w:eastAsia="Times New Roman" w:hAnsi="Menlo" w:cs="Menlo"/>
-          <w:color w:val="404040"/>
-          <w:sz w:val="18"/>
-          <w:szCs w:val="18"/>
-        </w:rPr>
-        <w:t xml:space="preserve">f </w:t>
-      </w:r>
-      <w:proofErr w:type="spellStart"/>
-      <w:r>
-        <w:rPr>
-          <w:rFonts w:ascii="Menlo" w:eastAsia="Times New Roman" w:hAnsi="Menlo" w:cs="Menlo"/>
-          <w:color w:val="404040"/>
-          <w:sz w:val="18"/>
-          <w:szCs w:val="18"/>
-        </w:rPr>
-        <w:t>CRRELRTM</w:t>
-      </w:r>
-      <w:r>
-        <w:rPr>
-          <w:rFonts w:ascii="Menlo" w:eastAsia="Times New Roman" w:hAnsi="Menlo" w:cs="Menlo"/>
-          <w:color w:val="666666"/>
-          <w:sz w:val="18"/>
-          <w:szCs w:val="18"/>
-        </w:rPr>
-        <w:t>.</w:t>
-      </w:r>
-      <w:r>
-        <w:rPr>
-          <w:rFonts w:ascii="Menlo" w:eastAsia="Times New Roman" w:hAnsi="Menlo" w:cs="Menlo"/>
-          <w:color w:val="404040"/>
-          <w:sz w:val="18"/>
-          <w:szCs w:val="18"/>
-        </w:rPr>
         <w:t>yml</w:t>
       </w:r>
-      <w:proofErr w:type="spellEnd"/>
     </w:p>
     <w:p/>
     <w:p>
       <w:r>
-        <w:t xml:space="preserve">Then, if you’re on a mac or </w:t>
-      </w:r>
-      <w:proofErr w:type="spellStart"/>
-      <w:r>
-        <w:t>linux</w:t>
-      </w:r>
-      <w:proofErr w:type="spellEnd"/>
-      <w:r>
-        <w:t xml:space="preserve"> box, to activate the environment once it’s installed</w:t>
+        <w:t xml:space="preserve">Then, if you’re on a </w:t>
+      </w:r>
+      <w:r>
+        <w:t>M</w:t>
+      </w:r>
+      <w:r>
+        <w:t xml:space="preserve">ac or </w:t>
+      </w:r>
+      <w:r>
+        <w:t>L</w:t>
+      </w:r>
+      <w:r>
+        <w:t>inux box, to activate the environment once it’s installed</w:t>
       </w:r>
     </w:p>
     <w:p/>
@@ -959,162 +739,59 @@
           <w:szCs w:val="18"/>
         </w:rPr>
         <w:tab/>
-        <w:t>source activate CRRELRTM</w:t>
+        <w:t xml:space="preserve">source activate </w:t>
+      </w:r>
+      <w:r>
+        <w:rPr>
+          <w:rStyle w:val="n"/>
+          <w:rFonts w:ascii="Menlo" w:eastAsiaTheme="majorEastAsia" w:hAnsi="Menlo" w:cs="Menlo"/>
+          <w:color w:val="404040"/>
+          <w:sz w:val="18"/>
+          <w:szCs w:val="18"/>
+        </w:rPr>
+        <w:t>crrelGOSRT</w:t>
       </w:r>
     </w:p>
     <w:p/>
     <w:p>
-      <w:pPr>
-        <w:rPr>
-          <w:ins w:id="1" w:author="Parno, Julie T ERDC-RDE-CRREL-NH CIV" w:date="2021-02-09T08:42:00Z"/>
-        </w:rPr>
-      </w:pPr>
-      <w:r>
-        <w:t xml:space="preserve">It might be the same command for a PC, but I do not know.  Just because that when </w:t>
-      </w:r>
-      <w:proofErr w:type="gramStart"/>
-      <w:r>
-        <w:t>you’re</w:t>
-      </w:r>
-      <w:proofErr w:type="gramEnd"/>
-      <w:r>
-        <w:t xml:space="preserve"> working with the model, you’re always working in the CRRELRTM environment.</w:t>
-      </w:r>
-    </w:p>
-    <w:p>
-      <w:pPr>
-        <w:rPr>
-          <w:ins w:id="2" w:author="Parno, Julie T ERDC-RDE-CRREL-NH CIV" w:date="2021-02-09T08:42:00Z"/>
-        </w:rPr>
-      </w:pPr>
-    </w:p>
-    <w:p>
-      <w:pPr>
-        <w:rPr>
-          <w:ins w:id="3" w:author="Parno, Julie T ERDC-RDE-CRREL-NH CIV" w:date="2021-02-09T10:05:00Z"/>
-        </w:rPr>
-      </w:pPr>
-      <w:ins w:id="4" w:author="Parno, Julie T ERDC-RDE-CRREL-NH CIV" w:date="2021-02-09T08:42:00Z">
-        <w:r>
-          <w:t>For Windows users</w:t>
-        </w:r>
-      </w:ins>
-      <w:ins w:id="5" w:author="Parno, Julie T ERDC-RDE-CRREL-NH CIV" w:date="2021-02-09T08:45:00Z">
-        <w:r>
-          <w:t xml:space="preserve">, </w:t>
-        </w:r>
-      </w:ins>
-      <w:ins w:id="6" w:author="Parno, Julie T ERDC-RDE-CRREL-NH CIV" w:date="2021-02-09T10:05:00Z">
-        <w:r>
-          <w:t>you may need to install the C++ build tools workload in Build Tools for Visua</w:t>
-        </w:r>
-      </w:ins>
-      <w:ins w:id="7" w:author="Parno, Julie T ERDC-RDE-CRREL-NH CIV" w:date="2021-02-09T10:09:00Z">
-        <w:r>
-          <w:t>l</w:t>
-        </w:r>
-      </w:ins>
-      <w:bookmarkStart w:id="8" w:name="_GoBack"/>
-      <w:bookmarkEnd w:id="8"/>
-      <w:ins w:id="9" w:author="Parno, Julie T ERDC-RDE-CRREL-NH CIV" w:date="2021-02-09T10:05:00Z">
-        <w:r>
-          <w:t xml:space="preserve"> Studio, found here: </w:t>
-        </w:r>
-        <w:r>
-          <w:fldChar w:fldCharType="begin"/>
-        </w:r>
-        <w:r>
-          <w:instrText xml:space="preserve"> HYPERLINK "</w:instrText>
-        </w:r>
-        <w:r>
-          <w:instrText>https://docs.microsoft.com/en-us/cpp/build/building-on-the-command-line?view=msvc-160</w:instrText>
-        </w:r>
-        <w:r>
-          <w:instrText xml:space="preserve">" </w:instrText>
-        </w:r>
-        <w:r>
-          <w:fldChar w:fldCharType="separate"/>
-        </w:r>
+      <w:r>
+        <w:t xml:space="preserve">For Windows users, </w:t>
+      </w:r>
+      <w:r>
+        <w:t>you may need to install the C++ build tools workload in Build Tools for Visua</w:t>
+      </w:r>
+      <w:r>
+        <w:t>l</w:t>
+      </w:r>
+      <w:r>
+        <w:t xml:space="preserve"> Studio, found here: </w:t>
+      </w:r>
+      <w:hyperlink r:id="rId5" w:history="1">
         <w:r>
           <w:rPr>
             <w:rStyle w:val="Hyperlink"/>
           </w:rPr>
           <w:t>https://docs.microsoft.com/en-us/cpp/build/building-on-the-command-line?view=msvc-160</w:t>
         </w:r>
-        <w:r>
-          <w:fldChar w:fldCharType="end"/>
-        </w:r>
-      </w:ins>
-    </w:p>
-    <w:p>
-      <w:pPr>
-        <w:rPr>
-          <w:ins w:id="10" w:author="Parno, Julie T ERDC-RDE-CRREL-NH CIV" w:date="2021-02-09T10:05:00Z"/>
-        </w:rPr>
-      </w:pPr>
-    </w:p>
-    <w:p>
-      <w:ins w:id="11" w:author="Parno, Julie T ERDC-RDE-CRREL-NH CIV" w:date="2021-02-09T10:06:00Z">
-        <w:r>
-          <w:t xml:space="preserve">In addition, if you are getting pip errors with </w:t>
-        </w:r>
-        <w:proofErr w:type="spellStart"/>
-        <w:r>
-          <w:t>vtk</w:t>
-        </w:r>
-        <w:proofErr w:type="spellEnd"/>
-        <w:r>
-          <w:t xml:space="preserve"> or </w:t>
-        </w:r>
-        <w:proofErr w:type="spellStart"/>
-        <w:r>
-          <w:t>pyvista</w:t>
-        </w:r>
-        <w:proofErr w:type="spellEnd"/>
-        <w:r>
-          <w:t xml:space="preserve">, try removing them as dependencies in the </w:t>
-        </w:r>
-        <w:proofErr w:type="spellStart"/>
-        <w:r>
-          <w:t>crrelRTM.yml</w:t>
-        </w:r>
-        <w:proofErr w:type="spellEnd"/>
-        <w:r>
-          <w:t xml:space="preserve"> file</w:t>
-        </w:r>
-        <w:r>
-          <w:t xml:space="preserve">. </w:t>
-        </w:r>
-      </w:ins>
-      <w:ins w:id="12" w:author="Parno, Julie T ERDC-RDE-CRREL-NH CIV" w:date="2021-02-09T10:07:00Z">
-        <w:r>
-          <w:t xml:space="preserve">These packages are both dependencies of </w:t>
-        </w:r>
-        <w:proofErr w:type="spellStart"/>
-        <w:r>
-          <w:t>pymeshfix</w:t>
-        </w:r>
-        <w:proofErr w:type="spellEnd"/>
-        <w:r>
-          <w:t xml:space="preserve"> and so will be installed through pip. </w:t>
-        </w:r>
-      </w:ins>
-      <w:ins w:id="13" w:author="Parno, Julie T ERDC-RDE-CRREL-NH CIV" w:date="2021-02-09T10:08:00Z">
-        <w:r>
-          <w:t xml:space="preserve">If they have already been installed with </w:t>
-        </w:r>
-        <w:proofErr w:type="spellStart"/>
-        <w:r>
-          <w:t>conda</w:t>
-        </w:r>
-        <w:proofErr w:type="spellEnd"/>
-        <w:r>
-          <w:t>, this can cause issues.</w:t>
-        </w:r>
-      </w:ins>
+      </w:hyperlink>
     </w:p>
     <w:p/>
     <w:p>
+      <w:r>
+        <w:t>In addition, if you are getting pip errors with vtk or pyvista, try removing them as dependencies in the crrel</w:t>
+      </w:r>
+      <w:r>
+        <w:t>GOSRT</w:t>
+      </w:r>
+      <w:r>
+        <w:t>.yml file</w:t>
+      </w:r>
+      <w:r>
+        <w:t>. These packages are both dependencies of pymeshfix and so will be installed through pip. If they have already been installed with conda, this can cause issues.</w:t>
+      </w:r>
+    </w:p>
+    <w:p/>
+    <w:p>
       <w:pPr>
         <w:rPr>
           <w:rStyle w:val="BookTitle"/>
@@ -1161,50 +838,57 @@
           <w:iCs w:val="0"/>
         </w:rPr>
         <w:tab/>
-        <w:t>To use ImageSeg.py to generate meshes requires the most python dependencies.  This script allows for lots of user-tunable parameters and configuration to generate a .</w:t>
-      </w:r>
-      <w:proofErr w:type="spellStart"/>
-      <w:r>
-        <w:rPr>
-          <w:rStyle w:val="BookTitle"/>
-          <w:b w:val="0"/>
-          <w:bCs w:val="0"/>
-          <w:i w:val="0"/>
-          <w:iCs w:val="0"/>
-        </w:rPr>
-        <w:t>vtk</w:t>
-      </w:r>
-      <w:proofErr w:type="spellEnd"/>
-      <w:r>
-        <w:rPr>
-          <w:rStyle w:val="BookTitle"/>
-          <w:b w:val="0"/>
-          <w:bCs w:val="0"/>
-          <w:i w:val="0"/>
-          <w:iCs w:val="0"/>
-        </w:rPr>
-        <w:t xml:space="preserve"> 3D mesh file for EACH individual grain in the sample, as well as the full sample.  Each </w:t>
-      </w:r>
-      <w:r>
-        <w:rPr>
-          <w:rStyle w:val="BookTitle"/>
-          <w:b w:val="0"/>
-          <w:bCs w:val="0"/>
-          <w:i w:val="0"/>
-          <w:iCs w:val="0"/>
-        </w:rPr>
-        <w:lastRenderedPageBreak/>
-        <w:t>“grain” is determined using a peak-local-max python function to find grain centroids and a watershed filling algorithm to find grain boundaries.  This works … okay … most of the time.  The big benefit of this is it reduces the time required to generate meshes by a factor of 100.</w:t>
-      </w:r>
-      <w:r>
-        <w:rPr>
-          <w:rStyle w:val="BookTitle"/>
-          <w:b w:val="0"/>
-          <w:bCs w:val="0"/>
-          <w:i w:val="0"/>
-          <w:iCs w:val="0"/>
-        </w:rPr>
-        <w:t xml:space="preserve">  In the end, the whole mesh is generated by merging all the different grains together.  I should note, that this is just a script, and nothing formal that you would call or work with otherwise.</w:t>
+        <w:t>To use ImageSeg.py to generate meshes requires the most python dependencies.  This script allows for lots of user-tunable parameters and configuration to generate a .vtk 3D mesh file for EACH individual grain in the sample, as well as the full sample.  Each “grain” is determined using a peak-local-max python function to find grain centroids and a watershed filling algorithm to find grain boundaries.  This work</w:t>
+      </w:r>
+      <w:r>
+        <w:rPr>
+          <w:rStyle w:val="BookTitle"/>
+          <w:b w:val="0"/>
+          <w:bCs w:val="0"/>
+          <w:i w:val="0"/>
+          <w:iCs w:val="0"/>
+        </w:rPr>
+        <w:t xml:space="preserve">s </w:t>
+      </w:r>
+      <w:r>
+        <w:rPr>
+          <w:rStyle w:val="BookTitle"/>
+          <w:b w:val="0"/>
+          <w:bCs w:val="0"/>
+          <w:i w:val="0"/>
+          <w:iCs w:val="0"/>
+        </w:rPr>
+        <w:t>okay</w:t>
+      </w:r>
+      <w:r>
+        <w:rPr>
+          <w:rStyle w:val="BookTitle"/>
+          <w:b w:val="0"/>
+          <w:bCs w:val="0"/>
+          <w:i w:val="0"/>
+          <w:iCs w:val="0"/>
+        </w:rPr>
+        <w:t xml:space="preserve"> </w:t>
+      </w:r>
+      <w:r>
+        <w:rPr>
+          <w:rStyle w:val="BookTitle"/>
+          <w:b w:val="0"/>
+          <w:bCs w:val="0"/>
+          <w:i w:val="0"/>
+          <w:iCs w:val="0"/>
+        </w:rPr>
+        <w:t>most of the time.  The big benefit of this is it reduces the time required to generate meshes by a factor of 100.</w:t>
+      </w:r>
+      <w:r>
+        <w:rPr>
+          <w:rStyle w:val="BookTitle"/>
+          <w:b w:val="0"/>
+          <w:bCs w:val="0"/>
+          <w:i w:val="0"/>
+          <w:iCs w:val="0"/>
+        </w:rPr>
+        <w:t xml:space="preserve">  In the end, the whole mesh is generated by merging all the different grains together. </w:t>
       </w:r>
     </w:p>
     <w:p>
@@ -1300,29 +984,7 @@
           <w:i w:val="0"/>
           <w:iCs w:val="0"/>
         </w:rPr>
-        <w:t xml:space="preserve">There are somewhat subjective tuning parameters (e.g., grainsize) that will be different for each </w:t>
-      </w:r>
-      <w:proofErr w:type="spellStart"/>
-      <w:r>
-        <w:rPr>
-          <w:rStyle w:val="BookTitle"/>
-          <w:b w:val="0"/>
-          <w:bCs w:val="0"/>
-          <w:i w:val="0"/>
-          <w:iCs w:val="0"/>
-        </w:rPr>
-        <w:t>MicroCT</w:t>
-      </w:r>
-      <w:proofErr w:type="spellEnd"/>
-      <w:r>
-        <w:rPr>
-          <w:rStyle w:val="BookTitle"/>
-          <w:b w:val="0"/>
-          <w:bCs w:val="0"/>
-          <w:i w:val="0"/>
-          <w:iCs w:val="0"/>
-        </w:rPr>
-        <w:t xml:space="preserve"> sample, so you will need to play around with each sample before you find a good match.</w:t>
+        <w:t>There are somewhat subjective tuning parameters (e.g., grainsize) that will be different for each MicroCT sample, so you will need to play around with each sample before you find a good match.</w:t>
       </w:r>
     </w:p>
     <w:p>
@@ -1410,44 +1072,7 @@
           <w:i w:val="0"/>
           <w:iCs w:val="0"/>
         </w:rPr>
-        <w:t>Alternatively, in order to accurately calculate the extinction coefficient through curve fitting, you need a sample volume large enough to build the curve.  I recommend a minimum volume size of 5x5x5 mm, unless you are working with a sample with tightly packed fine-grained snow (typically 250x250x250 voxels)</w:t>
-      </w:r>
-    </w:p>
-    <w:p>
-      <w:pPr>
-        <w:pStyle w:val="ListParagraph"/>
-        <w:numPr>
-          <w:ilvl w:val="0"/>
-          <w:numId w:val="5"/>
-        </w:numPr>
-        <w:rPr>
-          <w:rStyle w:val="BookTitle"/>
-          <w:b w:val="0"/>
-          <w:bCs w:val="0"/>
-          <w:i w:val="0"/>
-          <w:iCs w:val="0"/>
-        </w:rPr>
-      </w:pPr>
-      <w:r>
-        <w:rPr>
-          <w:rStyle w:val="BookTitle"/>
-          <w:b w:val="0"/>
-          <w:bCs w:val="0"/>
-          <w:i w:val="0"/>
-          <w:iCs w:val="0"/>
-        </w:rPr>
-        <w:t xml:space="preserve">I recommend installing </w:t>
-      </w:r>
-      <w:proofErr w:type="spellStart"/>
-      <w:r>
-        <w:rPr>
-          <w:rStyle w:val="BookTitle"/>
-          <w:b w:val="0"/>
-          <w:bCs w:val="0"/>
-          <w:i w:val="0"/>
-          <w:iCs w:val="0"/>
-        </w:rPr>
-        <w:t>Para</w:t>
+        <w:t>I recommend installing Para</w:t>
       </w:r>
       <w:r>
         <w:rPr>
@@ -1467,42 +1092,43 @@
           <w:i w:val="0"/>
           <w:iCs w:val="0"/>
         </w:rPr>
-        <w:t>iew</w:t>
-      </w:r>
-      <w:proofErr w:type="spellEnd"/>
-      <w:r>
-        <w:rPr>
-          <w:rStyle w:val="BookTitle"/>
-          <w:b w:val="0"/>
-          <w:bCs w:val="0"/>
-          <w:i w:val="0"/>
-          <w:iCs w:val="0"/>
-        </w:rPr>
-        <w:t xml:space="preserve"> on your computer to visualize the output VTK files of the grains.</w:t>
-      </w:r>
-    </w:p>
-    <w:p>
-      <w:pPr>
-        <w:rPr>
-          <w:rStyle w:val="BookTitle"/>
-          <w:b w:val="0"/>
-          <w:bCs w:val="0"/>
-          <w:i w:val="0"/>
-          <w:iCs w:val="0"/>
-        </w:rPr>
-      </w:pPr>
-    </w:p>
-    <w:p>
-      <w:pPr>
-        <w:rPr>
-          <w:rStyle w:val="BookTitle"/>
-        </w:rPr>
-      </w:pPr>
-      <w:r>
-        <w:rPr>
-          <w:rStyle w:val="BookTitle"/>
-        </w:rPr>
-        <w:t>Using SetSlabProps.py</w:t>
+        <w:t>iew on your computer to visualize the output VTK files of the grains.</w:t>
+      </w:r>
+    </w:p>
+    <w:p>
+      <w:pPr>
+        <w:rPr>
+          <w:rStyle w:val="BookTitle"/>
+          <w:b w:val="0"/>
+          <w:bCs w:val="0"/>
+          <w:i w:val="0"/>
+          <w:iCs w:val="0"/>
+        </w:rPr>
+      </w:pPr>
+    </w:p>
+    <w:p>
+      <w:pPr>
+        <w:rPr>
+          <w:rStyle w:val="BookTitle"/>
+        </w:rPr>
+      </w:pPr>
+      <w:r>
+        <w:rPr>
+          <w:rStyle w:val="BookTitle"/>
+        </w:rPr>
+        <w:t xml:space="preserve">Using </w:t>
+      </w:r>
+      <w:r>
+        <w:rPr>
+          <w:rStyle w:val="BookTitle"/>
+        </w:rPr>
+        <w:t>PhotonTrack</w:t>
+      </w:r>
+      <w:r>
+        <w:rPr>
+          <w:rStyle w:val="BookTitle"/>
+        </w:rPr>
+        <w:t>.py</w:t>
       </w:r>
     </w:p>
     <w:p>
@@ -1536,71 +1162,98 @@
           <w:i w:val="0"/>
           <w:iCs w:val="0"/>
         </w:rPr>
-        <w:t>This function sets the extinction coefficient, mean ice path, and phase function properties that are required for the slab model.</w:t>
-      </w:r>
-      <w:r>
-        <w:rPr>
-          <w:rStyle w:val="BookTitle"/>
-          <w:b w:val="0"/>
-          <w:bCs w:val="0"/>
-          <w:i w:val="0"/>
-          <w:iCs w:val="0"/>
-        </w:rPr>
-        <w:t xml:space="preserve">  This uses the explicit photon-tracking model from </w:t>
-      </w:r>
-      <w:proofErr w:type="spellStart"/>
-      <w:r>
-        <w:rPr>
-          <w:rStyle w:val="BookTitle"/>
-          <w:b w:val="0"/>
-          <w:bCs w:val="0"/>
-          <w:i w:val="0"/>
-          <w:iCs w:val="0"/>
-        </w:rPr>
-        <w:t>Kaempfer</w:t>
-      </w:r>
-      <w:proofErr w:type="spellEnd"/>
-      <w:r>
-        <w:rPr>
-          <w:rStyle w:val="BookTitle"/>
-          <w:b w:val="0"/>
-          <w:bCs w:val="0"/>
-          <w:i w:val="0"/>
-          <w:iCs w:val="0"/>
-        </w:rPr>
-        <w:t xml:space="preserve">, 2007 to compute photon trajectories as they move throughout the 3D snow sample.  It also builds off of techniques described in </w:t>
-      </w:r>
-      <w:proofErr w:type="spellStart"/>
-      <w:r>
-        <w:rPr>
-          <w:rStyle w:val="BookTitle"/>
-          <w:b w:val="0"/>
-          <w:bCs w:val="0"/>
-          <w:i w:val="0"/>
-          <w:iCs w:val="0"/>
-        </w:rPr>
-        <w:t>Xiong</w:t>
-      </w:r>
-      <w:proofErr w:type="spellEnd"/>
-      <w:r>
-        <w:rPr>
-          <w:rStyle w:val="BookTitle"/>
-          <w:b w:val="0"/>
-          <w:bCs w:val="0"/>
-          <w:i w:val="0"/>
-          <w:iCs w:val="0"/>
-        </w:rPr>
-        <w:t xml:space="preserve"> et al. (2015) to extract medium properties.  </w:t>
-      </w:r>
-      <w:r>
-        <w:rPr>
-          <w:rStyle w:val="BookTitle"/>
-          <w:b w:val="0"/>
-          <w:bCs w:val="0"/>
-          <w:i w:val="0"/>
-          <w:iCs w:val="0"/>
-        </w:rPr>
-        <w:t>In short, you specify a 3D mesh sample in addition to some other parameters, and it runs, and after a while, outputs a .txt file with theses properties.  This file is read into the slab model.</w:t>
+        <w:t xml:space="preserve">This </w:t>
+      </w:r>
+      <w:r>
+        <w:rPr>
+          <w:rStyle w:val="BookTitle"/>
+          <w:b w:val="0"/>
+          <w:bCs w:val="0"/>
+          <w:i w:val="0"/>
+          <w:iCs w:val="0"/>
+        </w:rPr>
+        <w:t>script determines</w:t>
+      </w:r>
+      <w:r>
+        <w:rPr>
+          <w:rStyle w:val="BookTitle"/>
+          <w:b w:val="0"/>
+          <w:bCs w:val="0"/>
+          <w:i w:val="0"/>
+          <w:iCs w:val="0"/>
+        </w:rPr>
+        <w:t xml:space="preserve"> the extinction coefficient, mean ice path</w:t>
+      </w:r>
+      <w:r>
+        <w:rPr>
+          <w:rStyle w:val="BookTitle"/>
+          <w:b w:val="0"/>
+          <w:bCs w:val="0"/>
+          <w:i w:val="0"/>
+          <w:iCs w:val="0"/>
+        </w:rPr>
+        <w:t xml:space="preserve"> fraction</w:t>
+      </w:r>
+      <w:r>
+        <w:rPr>
+          <w:rStyle w:val="BookTitle"/>
+          <w:b w:val="0"/>
+          <w:bCs w:val="0"/>
+          <w:i w:val="0"/>
+          <w:iCs w:val="0"/>
+        </w:rPr>
+        <w:t>, and phase function properties that are required for the slab model.</w:t>
+      </w:r>
+      <w:r>
+        <w:rPr>
+          <w:rStyle w:val="BookTitle"/>
+          <w:b w:val="0"/>
+          <w:bCs w:val="0"/>
+          <w:i w:val="0"/>
+          <w:iCs w:val="0"/>
+        </w:rPr>
+        <w:t xml:space="preserve">  This uses the explicit photon-tracking model from Kaempfer, 2007 to compute photon trajectories as they move throughout the 3D snow sample.  It also builds off of techniques described in </w:t>
+      </w:r>
+      <w:r>
+        <w:rPr>
+          <w:rStyle w:val="BookTitle"/>
+          <w:b w:val="0"/>
+          <w:bCs w:val="0"/>
+          <w:i w:val="0"/>
+          <w:iCs w:val="0"/>
+        </w:rPr>
+        <w:t xml:space="preserve">Grundy et al. (2000) and Randrianalisoa and Baillis (2010) </w:t>
+      </w:r>
+      <w:r>
+        <w:rPr>
+          <w:rStyle w:val="BookTitle"/>
+          <w:b w:val="0"/>
+          <w:bCs w:val="0"/>
+          <w:i w:val="0"/>
+          <w:iCs w:val="0"/>
+        </w:rPr>
+        <w:t xml:space="preserve">to extract medium properties.  </w:t>
+      </w:r>
+      <w:r>
+        <w:rPr>
+          <w:rStyle w:val="BookTitle"/>
+          <w:b w:val="0"/>
+          <w:bCs w:val="0"/>
+          <w:i w:val="0"/>
+          <w:iCs w:val="0"/>
+        </w:rPr>
+        <w:t xml:space="preserve">In short, you </w:t>
+      </w:r>
+      <w:r>
+        <w:rPr>
+          <w:rStyle w:val="BookTitle"/>
+          <w:b w:val="0"/>
+          <w:bCs w:val="0"/>
+          <w:i w:val="0"/>
+          <w:iCs w:val="0"/>
+        </w:rPr>
+        <w:lastRenderedPageBreak/>
+        <w:t>specify a 3D mesh sample in addition to some other parameters, and it runs, and after a while, outputs a .txt file with these properties.  This file is read into the slab model.</w:t>
       </w:r>
     </w:p>
     <w:p>
@@ -1706,18 +1359,7 @@
           <w:i w:val="0"/>
           <w:iCs w:val="0"/>
         </w:rPr>
-        <w:t xml:space="preserve">The number of photons should be at least 1000, which will give you precision down to 1/10 of a percent for the probability of extinction curve it.  More photons are </w:t>
-      </w:r>
-      <w:r>
-        <w:rPr>
-          <w:rStyle w:val="BookTitle"/>
-          <w:b w:val="0"/>
-          <w:bCs w:val="0"/>
-          <w:i w:val="0"/>
-          <w:iCs w:val="0"/>
-        </w:rPr>
-        <w:lastRenderedPageBreak/>
-        <w:t>better, but if you start going above 5000 photons, especially for larger samples, it can REALLY increase compute time</w:t>
+        <w:t>The number of photons should be at least 1000.  More photons are better, but if you start going above 5000 photons, especially for larger samples, it can REALLY increase compute time</w:t>
       </w:r>
       <w:r>
         <w:rPr>
@@ -1793,102 +1435,45 @@
     <w:p/>
     <w:p>
       <w:r>
-        <w:t xml:space="preserve">SlabModel.py is a code that contains all of the functions contained within the </w:t>
-      </w:r>
-      <w:proofErr w:type="spellStart"/>
-      <w:r>
-        <w:t>SlabModel</w:t>
-      </w:r>
-      <w:proofErr w:type="spellEnd"/>
-      <w:r>
-        <w:t xml:space="preserve"> object.  In practice, you will write your own python code, and run the </w:t>
-      </w:r>
-      <w:proofErr w:type="spellStart"/>
-      <w:r>
-        <w:t>SlabModel</w:t>
-      </w:r>
-      <w:proofErr w:type="spellEnd"/>
-      <w:r>
-        <w:t xml:space="preserve"> functions as needed.  This is different than the other model components which are just scripts you run.  A sample script in the Examples directory called “PackagedSlab.py” has a lot of different examples of ways to use SlabModel.py</w:t>
+        <w:t>SlabModel.py is a code that contains all of the functions contained within the SlabModel object.  In practice, you will write your own python code, and run the SlabModel functions as needed.</w:t>
+      </w:r>
+      <w:r>
+        <w:t xml:space="preserve"> </w:t>
+      </w:r>
+      <w:r>
+        <w:t xml:space="preserve">This is different than the other model components which are just scripts you run. </w:t>
+      </w:r>
+      <w:r>
+        <w:t>A couple of examples are given in RunSlabModel.py in the bin directory.</w:t>
       </w:r>
     </w:p>
     <w:p/>
     <w:p>
       <w:r>
-        <w:t xml:space="preserve">In this configuration, there is a </w:t>
-      </w:r>
-      <w:proofErr w:type="spellStart"/>
-      <w:r>
-        <w:t>namelist</w:t>
-      </w:r>
-      <w:proofErr w:type="spellEnd"/>
-      <w:r>
-        <w:t>, that you can configure up front, which populates the model parameters upon object initialization in the code:</w:t>
+        <w:t>In this configuration, there is a namelist, that you can configure up front, which populates the model parameters upon object initialization in the code:</w:t>
       </w:r>
     </w:p>
     <w:p/>
     <w:p>
       <w:r>
         <w:tab/>
-        <w:t xml:space="preserve">Import </w:t>
-      </w:r>
-      <w:proofErr w:type="spellStart"/>
-      <w:r>
-        <w:t>SlabModel</w:t>
-      </w:r>
-      <w:proofErr w:type="spellEnd"/>
-      <w:r>
-        <w:t xml:space="preserve"> as SM</w:t>
+        <w:t>Import SlabModel as SM</w:t>
       </w:r>
     </w:p>
     <w:p/>
     <w:p>
       <w:r>
         <w:tab/>
-        <w:t xml:space="preserve">Slab = </w:t>
-      </w:r>
-      <w:proofErr w:type="spellStart"/>
-      <w:proofErr w:type="gramStart"/>
-      <w:r>
-        <w:t>SM.SlabModel</w:t>
-      </w:r>
-      <w:proofErr w:type="spellEnd"/>
-      <w:r>
-        <w:t>(</w:t>
-      </w:r>
-      <w:proofErr w:type="spellStart"/>
-      <w:proofErr w:type="gramEnd"/>
-      <w:r>
-        <w:t>namelist</w:t>
-      </w:r>
-      <w:proofErr w:type="spellEnd"/>
-      <w:r>
-        <w:t>=’Mynamelist.txt’)</w:t>
+        <w:t>Slab = SM.SlabModel(namelist=’Mynamelist.txt’)</w:t>
       </w:r>
     </w:p>
     <w:p/>
     <w:p>
       <w:r>
-        <w:t xml:space="preserve">Where “Mynamelist.txt” is the </w:t>
-      </w:r>
-      <w:proofErr w:type="spellStart"/>
-      <w:r>
-        <w:t>namelist</w:t>
-      </w:r>
-      <w:proofErr w:type="spellEnd"/>
-      <w:r>
-        <w:t xml:space="preserve"> </w:t>
-      </w:r>
-      <w:r>
-        <w:t xml:space="preserve">with your parameters.  You can access these within the script without having to initialize a new model object through the </w:t>
-      </w:r>
-      <w:proofErr w:type="spellStart"/>
-      <w:r>
-        <w:t>namelist</w:t>
-      </w:r>
-      <w:proofErr w:type="spellEnd"/>
-      <w:r>
-        <w:t xml:space="preserve"> dictionary.</w:t>
+        <w:t xml:space="preserve">Where “Mynamelist.txt” is the namelist </w:t>
+      </w:r>
+      <w:r>
+        <w:t>with your parameters.  You can access these within the script without having to initialize a new model object through the namelist dictionary.</w:t>
       </w:r>
     </w:p>
     <w:p>
@@ -1900,72 +1485,30 @@
     <w:p>
       <w:r>
         <w:tab/>
-      </w:r>
-      <w:proofErr w:type="spellStart"/>
-      <w:r>
-        <w:t>Slab.namelistDict</w:t>
-      </w:r>
-      <w:proofErr w:type="spellEnd"/>
-      <w:r>
-        <w:t>[‘</w:t>
-      </w:r>
-      <w:proofErr w:type="spellStart"/>
-      <w:r>
-        <w:t>DiffuseFraction</w:t>
-      </w:r>
-      <w:proofErr w:type="spellEnd"/>
-      <w:r>
-        <w:t>’] = 0.5</w:t>
+        <w:t>Slab.namelistDict[‘DiffuseFraction’] = 0.5</w:t>
       </w:r>
     </w:p>
     <w:p/>
     <w:p>
       <w:r>
-        <w:t xml:space="preserve">Once the </w:t>
-      </w:r>
-      <w:proofErr w:type="spellStart"/>
-      <w:r>
-        <w:t>namelist</w:t>
-      </w:r>
-      <w:proofErr w:type="spellEnd"/>
-      <w:r>
-        <w:t xml:space="preserve"> is set, an initialize function is required to essentially hardcode the </w:t>
-      </w:r>
-      <w:proofErr w:type="spellStart"/>
-      <w:r>
-        <w:t>namelist</w:t>
-      </w:r>
-      <w:proofErr w:type="spellEnd"/>
-      <w:r>
-        <w:t xml:space="preserve"> parameters into the model object and perform some quality assurance checks to make sure things are okay.  Note, that any changes you make to the </w:t>
-      </w:r>
-      <w:proofErr w:type="spellStart"/>
-      <w:r>
-        <w:t>namelist</w:t>
-      </w:r>
-      <w:proofErr w:type="spellEnd"/>
-      <w:r>
-        <w:t xml:space="preserve"> will not affect the model until you run (or rerun) initialize.</w:t>
+        <w:t>Once the namelist is set, an initialize function is required to essentially hardcode the namelist parameters into the model object and perform some quality assurance checks to make sure things are okay.  Note, that any changes you make to the namelist will not affect the model until you run (or rerun) initialize.</w:t>
       </w:r>
     </w:p>
     <w:p/>
     <w:p>
       <w:r>
         <w:tab/>
-      </w:r>
-      <w:proofErr w:type="spellStart"/>
-      <w:r>
-        <w:t>Slab.initialize</w:t>
-      </w:r>
-      <w:proofErr w:type="spellEnd"/>
-      <w:r>
-        <w:t>()</w:t>
+        <w:t>Slab.initialize()</w:t>
       </w:r>
     </w:p>
     <w:p/>
     <w:p>
       <w:r>
-        <w:t>Once the model is run, there are several functions that you can use to simulate radiative transfer.  For example, you can compute the BRDF for a specified wavelength and incident angle.  You can compute the spectral albedo over a range of wavelengths.  You can run a sample tracker to see the position and energy of individual photon packets as they move through the snowpack.  These are all depicted in the PackagedSlab.py example script.</w:t>
+        <w:lastRenderedPageBreak/>
+        <w:t>Once the model is run, there are several functions that you can use to simulate radiative transfer.  For example, you can compute the BRDF for a specified wavelength and incident angle.  You can compute the spectral albedo over a range of wavelengths.  You can run a sample tracker to see the position and energy of individual photon packets as they move through the snowpack</w:t>
+      </w:r>
+      <w:r>
+        <w:t>.</w:t>
       </w:r>
     </w:p>
     <w:p>
@@ -1978,33 +1521,15 @@
         <w:ind w:firstLine="720"/>
       </w:pPr>
       <w:r>
-        <w:t>Albedo</w:t>
-      </w:r>
-      <w:proofErr w:type="gramStart"/>
-      <w:r>
-        <w:t>,Absorption,Transmiss,transmissionDict</w:t>
-      </w:r>
-      <w:proofErr w:type="gramEnd"/>
-      <w:r>
-        <w:t>=Slab.GetSpectralAlbedo(WaveLength,</w:t>
+        <w:t>Albedo,Absorption,Transmiss,transmissionDict=Slab.GetSpectralAlbedo(WaveLength,</w:t>
       </w:r>
     </w:p>
     <w:p>
       <w:pPr>
         <w:ind w:left="1440" w:firstLine="720"/>
       </w:pPr>
-      <w:proofErr w:type="spellStart"/>
-      <w:r>
-        <w:t>Zenith</w:t>
-      </w:r>
-      <w:proofErr w:type="gramStart"/>
-      <w:r>
-        <w:t>,Azi,nPhotons</w:t>
-      </w:r>
-      <w:proofErr w:type="spellEnd"/>
-      <w:proofErr w:type="gramEnd"/>
-      <w:r>
-        <w:t>=</w:t>
+      <w:r>
+        <w:t>Zenith,Azi,nPhotons=</w:t>
       </w:r>
       <w:r>
         <w:t>10000</w:t>
@@ -2025,16 +1550,7 @@
     </w:p>
     <w:p>
       <w:r>
-        <w:lastRenderedPageBreak/>
-        <w:t xml:space="preserve">Transmission </w:t>
-      </w:r>
-      <w:proofErr w:type="spellStart"/>
-      <w:r>
-        <w:t>dict</w:t>
-      </w:r>
-      <w:proofErr w:type="spellEnd"/>
-      <w:r>
-        <w:t xml:space="preserve"> will return as a zero, unless a list of transmission depths is supplied to the function into the transmission argument: </w:t>
+        <w:t xml:space="preserve">Transmission dict will return as a zero, unless a list of transmission depths is supplied to the function into the transmission argument: </w:t>
       </w:r>
     </w:p>
     <w:p/>
@@ -2043,33 +1559,15 @@
         <w:ind w:firstLine="720"/>
       </w:pPr>
       <w:r>
-        <w:t>Albedo</w:t>
-      </w:r>
-      <w:proofErr w:type="gramStart"/>
-      <w:r>
-        <w:t>,Absorption,Transmiss,transmissionDict</w:t>
-      </w:r>
-      <w:proofErr w:type="gramEnd"/>
-      <w:r>
-        <w:t>=Slab.GetSpectralAlbedo(WaveLength,</w:t>
+        <w:t>Albedo,Absorption,Transmiss,transmissionDict=Slab.GetSpectralAlbedo(WaveLength,</w:t>
       </w:r>
     </w:p>
     <w:p>
       <w:pPr>
         <w:ind w:left="720" w:firstLine="720"/>
       </w:pPr>
-      <w:proofErr w:type="spellStart"/>
-      <w:r>
-        <w:t>Zenith</w:t>
-      </w:r>
-      <w:proofErr w:type="gramStart"/>
-      <w:r>
-        <w:t>,Azi,nPhotons</w:t>
-      </w:r>
-      <w:proofErr w:type="spellEnd"/>
-      <w:proofErr w:type="gramEnd"/>
-      <w:r>
-        <w:t>=</w:t>
+      <w:r>
+        <w:t>Zenith,Azi,nPhotons=</w:t>
       </w:r>
       <w:r>
         <w:t>10000,</w:t>
@@ -2087,15 +1585,7 @@
     <w:p>
       <w:r>
         <w:br/>
-        <w:t xml:space="preserve">In this example, </w:t>
-      </w:r>
-      <w:proofErr w:type="spellStart"/>
-      <w:r>
-        <w:t>transmissionDict</w:t>
-      </w:r>
-      <w:proofErr w:type="spellEnd"/>
-      <w:r>
-        <w:t xml:space="preserve"> will return estimated transmission power at the listed depths (in mm) within the snowpack. </w:t>
+        <w:t xml:space="preserve">In this example, transmissionDict will return estimated transmission power at the listed depths (in mm) within the snowpack. </w:t>
       </w:r>
     </w:p>
     <w:p/>
@@ -2106,11 +1596,9 @@
       <w:r>
         <w:t xml:space="preserve">photon steps to deplete the photon energy, so it can take a while.  It’s much faster in the NIR.  So, in practice, I recommend using the </w:t>
       </w:r>
-      <w:proofErr w:type="spellStart"/>
       <w:r>
         <w:t>WriteSpectralToFile</w:t>
       </w:r>
-      <w:proofErr w:type="spellEnd"/>
       <w:r>
         <w:t xml:space="preserve"> function for spectral albedo, so that you can do analysis on the model output without having to take 1-2 hours to rerun the model.</w:t>
       </w:r>
@@ -2119,38 +1607,21 @@
     <w:p>
       <w:r>
         <w:tab/>
-      </w:r>
-      <w:proofErr w:type="gramStart"/>
-      <w:r>
         <w:t>Slab.</w:t>
       </w:r>
       <w:r>
         <w:t>WriteSpectralToFile</w:t>
       </w:r>
       <w:r>
-        <w:t>(</w:t>
-      </w:r>
-      <w:proofErr w:type="gramEnd"/>
-      <w:r>
-        <w:t>'outputFile.txt',nPhotons,Zenith,Azi,WaveLength,Albedo,</w:t>
+        <w:t>('outputFile.txt',nPhotons,Zenith,Azi,WaveLength,Albedo,</w:t>
       </w:r>
     </w:p>
     <w:p>
       <w:pPr>
         <w:ind w:left="720" w:firstLine="720"/>
       </w:pPr>
-      <w:proofErr w:type="spellStart"/>
-      <w:r>
-        <w:t>Absorption</w:t>
-      </w:r>
-      <w:proofErr w:type="gramStart"/>
-      <w:r>
-        <w:t>,Transmiss,filename</w:t>
-      </w:r>
-      <w:proofErr w:type="spellEnd"/>
-      <w:proofErr w:type="gramEnd"/>
-      <w:r>
-        <w:t>='File description here!')</w:t>
+      <w:r>
+        <w:t>Absorption,Transmiss,filename='File description here!')</w:t>
       </w:r>
     </w:p>
     <w:p/>
@@ -2162,45 +1633,10 @@
         <w:t xml:space="preserve"> that matches the wavelength</w:t>
       </w:r>
       <w:r>
-        <w:t xml:space="preserve">.  Zenith and Azimuth angles and </w:t>
-      </w:r>
-      <w:proofErr w:type="spellStart"/>
-      <w:r>
-        <w:t>nPhotons</w:t>
-      </w:r>
-      <w:proofErr w:type="spellEnd"/>
-      <w:r>
-        <w:t xml:space="preserve"> are included to additional metadata, and the remaining metadata comes from the </w:t>
-      </w:r>
-      <w:proofErr w:type="spellStart"/>
-      <w:r>
-        <w:t>namelist</w:t>
-      </w:r>
-      <w:proofErr w:type="spellEnd"/>
-      <w:r>
-        <w:t xml:space="preserve"> dictionary and set parameters contained within </w:t>
+        <w:t xml:space="preserve">.  Zenith and Azimuth angles and nPhotons are included to additional metadata, and the remaining metadata comes from the namelist dictionary and set parameters contained within </w:t>
       </w:r>
       <w:r>
         <w:t>the slab object.</w:t>
-      </w:r>
-      <w:r>
-        <w:t xml:space="preserve">  At some point I’ll write an additional function to write out the BRDF to either a gridded </w:t>
-      </w:r>
-      <w:proofErr w:type="spellStart"/>
-      <w:r>
-        <w:t>ascii</w:t>
-      </w:r>
-      <w:proofErr w:type="spellEnd"/>
-      <w:r>
-        <w:t xml:space="preserve"> file, or </w:t>
-      </w:r>
-      <w:proofErr w:type="spellStart"/>
-      <w:r>
-        <w:t>netCDF</w:t>
-      </w:r>
-      <w:proofErr w:type="spellEnd"/>
-      <w:r>
-        <w:t xml:space="preserve"> or something.</w:t>
       </w:r>
     </w:p>
     <w:p>
@@ -2227,7 +1663,7 @@
 </file>
 
 <file path=word/numbering.xml><?xml version="1.0" encoding="utf-8"?>
-<w:numbering xmlns:wpc="http://schemas.microsoft.com/office/word/2010/wordprocessingCanvas" xmlns:cx="http://schemas.microsoft.com/office/drawing/2014/chartex" xmlns:cx1="http://schemas.microsoft.com/office/drawing/2015/9/8/chartex" xmlns:mc="http://schemas.openxmlformats.org/markup-compatibility/2006" xmlns:o="urn:schemas-microsoft-com:office:office" xmlns:r="http://schemas.openxmlformats.org/officeDocument/2006/relationships" xmlns:m="http://schemas.openxmlformats.org/officeDocument/2006/math" xmlns:v="urn:schemas-microsoft-com:vml" xmlns:wp14="http://schemas.microsoft.com/office/word/2010/wordprocessingDrawing" xmlns:wp="http://schemas.openxmlformats.org/drawingml/2006/wordprocessingDrawing" xmlns:w10="urn:schemas-microsoft-com:office:word" xmlns:w="http://schemas.openxmlformats.org/wordprocessingml/2006/main" xmlns:w14="http://schemas.microsoft.com/office/word/2010/wordml" xmlns:w15="http://schemas.microsoft.com/office/word/2012/wordml" xmlns:w16se="http://schemas.microsoft.com/office/word/2015/wordml/symex" xmlns:wpg="http://schemas.microsoft.com/office/word/2010/wordprocessingGroup" xmlns:wpi="http://schemas.microsoft.com/office/word/2010/wordprocessingInk" xmlns:wne="http://schemas.microsoft.com/office/word/2006/wordml" xmlns:wps="http://schemas.microsoft.com/office/word/2010/wordprocessingShape" mc:Ignorable="w14 w15 w16se wp14">
+<w:numbering xmlns:wpc="http://schemas.microsoft.com/office/word/2010/wordprocessingCanvas" xmlns:cx="http://schemas.microsoft.com/office/drawing/2014/chartex" xmlns:cx1="http://schemas.microsoft.com/office/drawing/2015/9/8/chartex" xmlns:cx2="http://schemas.microsoft.com/office/drawing/2015/10/21/chartex" xmlns:cx3="http://schemas.microsoft.com/office/drawing/2016/5/9/chartex" xmlns:cx4="http://schemas.microsoft.com/office/drawing/2016/5/10/chartex" xmlns:cx5="http://schemas.microsoft.com/office/drawing/2016/5/11/chartex" xmlns:cx6="http://schemas.microsoft.com/office/drawing/2016/5/12/chartex" xmlns:cx7="http://schemas.microsoft.com/office/drawing/2016/5/13/chartex" xmlns:cx8="http://schemas.microsoft.com/office/drawing/2016/5/14/chartex" xmlns:mc="http://schemas.openxmlformats.org/markup-compatibility/2006" xmlns:aink="http://schemas.microsoft.com/office/drawing/2016/ink" xmlns:am3d="http://schemas.microsoft.com/office/drawing/2017/model3d" xmlns:o="urn:schemas-microsoft-com:office:office" xmlns:r="http://schemas.openxmlformats.org/officeDocument/2006/relationships" xmlns:m="http://schemas.openxmlformats.org/officeDocument/2006/math" xmlns:v="urn:schemas-microsoft-com:vml" xmlns:wp14="http://schemas.microsoft.com/office/word/2010/wordprocessingDrawing" xmlns:wp="http://schemas.openxmlformats.org/drawingml/2006/wordprocessingDrawing" xmlns:w10="urn:schemas-microsoft-com:office:word" xmlns:w="http://schemas.openxmlformats.org/wordprocessingml/2006/main" xmlns:w14="http://schemas.microsoft.com/office/word/2010/wordml" xmlns:w15="http://schemas.microsoft.com/office/word/2012/wordml" xmlns:w16cex="http://schemas.microsoft.com/office/word/2018/wordml/cex" xmlns:w16cid="http://schemas.microsoft.com/office/word/2016/wordml/cid" xmlns:w16="http://schemas.microsoft.com/office/word/2018/wordml" xmlns:w16sdtdh="http://schemas.microsoft.com/office/word/2020/wordml/sdtdatahash" xmlns:w16se="http://schemas.microsoft.com/office/word/2015/wordml/symex" xmlns:wpg="http://schemas.microsoft.com/office/word/2010/wordprocessingGroup" xmlns:wpi="http://schemas.microsoft.com/office/word/2010/wordprocessingInk" xmlns:wne="http://schemas.microsoft.com/office/word/2006/wordml" xmlns:wps="http://schemas.microsoft.com/office/word/2010/wordprocessingShape" mc:Ignorable="w14 w15 w16se w16cid w16 w16cex w16sdtdh wp14">
   <w:abstractNum w:abstractNumId="0" w15:restartNumberingAfterBreak="0">
     <w:nsid w:val="09454E28"/>
     <w:multiLevelType w:val="hybridMultilevel"/>
@@ -2882,16 +2318,8 @@
 </w:numbering>
 </file>
 
-<file path=word/people.xml><?xml version="1.0" encoding="utf-8"?>
-<w15:people xmlns:wpc="http://schemas.microsoft.com/office/word/2010/wordprocessingCanvas" xmlns:cx="http://schemas.microsoft.com/office/drawing/2014/chartex" xmlns:cx1="http://schemas.microsoft.com/office/drawing/2015/9/8/chartex" xmlns:mc="http://schemas.openxmlformats.org/markup-compatibility/2006" xmlns:o="urn:schemas-microsoft-com:office:office" xmlns:r="http://schemas.openxmlformats.org/officeDocument/2006/relationships" xmlns:m="http://schemas.openxmlformats.org/officeDocument/2006/math" xmlns:v="urn:schemas-microsoft-com:vml" xmlns:wp14="http://schemas.microsoft.com/office/word/2010/wordprocessingDrawing" xmlns:wp="http://schemas.openxmlformats.org/drawingml/2006/wordprocessingDrawing" xmlns:w10="urn:schemas-microsoft-com:office:word" xmlns:w="http://schemas.openxmlformats.org/wordprocessingml/2006/main" xmlns:w14="http://schemas.microsoft.com/office/word/2010/wordml" xmlns:w15="http://schemas.microsoft.com/office/word/2012/wordml" xmlns:w16se="http://schemas.microsoft.com/office/word/2015/wordml/symex" xmlns:wpg="http://schemas.microsoft.com/office/word/2010/wordprocessingGroup" xmlns:wpi="http://schemas.microsoft.com/office/word/2010/wordprocessingInk" xmlns:wne="http://schemas.microsoft.com/office/word/2006/wordml" xmlns:wps="http://schemas.microsoft.com/office/word/2010/wordprocessingShape" mc:Ignorable="w14 w15 w16se wp14">
-  <w15:person w15:author="Parno, Julie T ERDC-RDE-CRREL-NH CIV">
-    <w15:presenceInfo w15:providerId="AD" w15:userId="S-1-5-21-345493045-2949504241-3771833014-19418"/>
-  </w15:person>
-</w15:people>
-</file>
-
 <file path=word/styles.xml><?xml version="1.0" encoding="utf-8"?>
-<w:styles xmlns:mc="http://schemas.openxmlformats.org/markup-compatibility/2006" xmlns:r="http://schemas.openxmlformats.org/officeDocument/2006/relationships" xmlns:w="http://schemas.openxmlformats.org/wordprocessingml/2006/main" xmlns:w14="http://schemas.microsoft.com/office/word/2010/wordml" xmlns:w15="http://schemas.microsoft.com/office/word/2012/wordml" xmlns:w16se="http://schemas.microsoft.com/office/word/2015/wordml/symex" mc:Ignorable="w14 w15 w16se">
+<w:styles xmlns:mc="http://schemas.openxmlformats.org/markup-compatibility/2006" xmlns:r="http://schemas.openxmlformats.org/officeDocument/2006/relationships" xmlns:w="http://schemas.openxmlformats.org/wordprocessingml/2006/main" xmlns:w14="http://schemas.microsoft.com/office/word/2010/wordml" xmlns:w15="http://schemas.microsoft.com/office/word/2012/wordml" xmlns:w16cex="http://schemas.microsoft.com/office/word/2018/wordml/cex" xmlns:w16cid="http://schemas.microsoft.com/office/word/2016/wordml/cid" xmlns:w16="http://schemas.microsoft.com/office/word/2018/wordml" xmlns:w16sdtdh="http://schemas.microsoft.com/office/word/2020/wordml/sdtdatahash" xmlns:w16se="http://schemas.microsoft.com/office/word/2015/wordml/symex" mc:Ignorable="w14 w15 w16se w16cid w16 w16cex w16sdtdh">
   <w:docDefaults>
     <w:rPrDefault>
       <w:rPr>
@@ -2903,7 +2331,7 @@
     </w:rPrDefault>
     <w:pPrDefault/>
   </w:docDefaults>
-  <w:latentStyles w:defLockedState="0" w:defUIPriority="99" w:defSemiHidden="0" w:defUnhideWhenUsed="0" w:defQFormat="0" w:count="371">
+  <w:latentStyles w:defLockedState="0" w:defUIPriority="99" w:defSemiHidden="0" w:defUnhideWhenUsed="0" w:defQFormat="0" w:count="376">
     <w:lsdException w:name="Normal" w:uiPriority="0" w:qFormat="1"/>
     <w:lsdException w:name="heading 1" w:uiPriority="9" w:qFormat="1"/>
     <w:lsdException w:name="heading 2" w:semiHidden="1" w:uiPriority="9" w:unhideWhenUsed="1" w:qFormat="1"/>
@@ -3009,7 +2437,6 @@
     <w:lsdException w:name="HTML Sample" w:semiHidden="1" w:unhideWhenUsed="1"/>
     <w:lsdException w:name="HTML Typewriter" w:semiHidden="1" w:unhideWhenUsed="1"/>
     <w:lsdException w:name="HTML Variable" w:semiHidden="1" w:unhideWhenUsed="1"/>
-    <w:lsdException w:name="Normal Table" w:semiHidden="1" w:unhideWhenUsed="1"/>
     <w:lsdException w:name="annotation subject" w:semiHidden="1" w:unhideWhenUsed="1"/>
     <w:lsdException w:name="No List" w:semiHidden="1" w:unhideWhenUsed="1"/>
     <w:lsdException w:name="Outline List 1" w:semiHidden="1" w:unhideWhenUsed="1"/>
@@ -3052,11 +2479,8 @@
     <w:lsdException w:name="Table Contemporary" w:semiHidden="1" w:unhideWhenUsed="1"/>
     <w:lsdException w:name="Table Elegant" w:semiHidden="1" w:unhideWhenUsed="1"/>
     <w:lsdException w:name="Table Professional" w:semiHidden="1" w:unhideWhenUsed="1"/>
-    <w:lsdException w:name="Table Subtle 1" w:semiHidden="1" w:unhideWhenUsed="1"/>
     <w:lsdException w:name="Table Subtle 2" w:semiHidden="1" w:unhideWhenUsed="1"/>
     <w:lsdException w:name="Table Web 1" w:semiHidden="1" w:unhideWhenUsed="1"/>
-    <w:lsdException w:name="Table Web 2" w:semiHidden="1" w:unhideWhenUsed="1"/>
-    <w:lsdException w:name="Table Web 3" w:semiHidden="1" w:unhideWhenUsed="1"/>
     <w:lsdException w:name="Balloon Text" w:semiHidden="1" w:unhideWhenUsed="1"/>
     <w:lsdException w:name="Table Grid" w:uiPriority="39"/>
     <w:lsdException w:name="Table Theme" w:semiHidden="1" w:unhideWhenUsed="1"/>
@@ -3275,6 +2699,11 @@
     <w:lsdException w:name="List Table 5 Dark Accent 6" w:uiPriority="50"/>
     <w:lsdException w:name="List Table 6 Colorful Accent 6" w:uiPriority="51"/>
     <w:lsdException w:name="List Table 7 Colorful Accent 6" w:uiPriority="52"/>
+    <w:lsdException w:name="Mention" w:semiHidden="1" w:unhideWhenUsed="1"/>
+    <w:lsdException w:name="Smart Hyperlink" w:semiHidden="1" w:unhideWhenUsed="1"/>
+    <w:lsdException w:name="Hashtag" w:semiHidden="1" w:unhideWhenUsed="1"/>
+    <w:lsdException w:name="Unresolved Mention" w:semiHidden="1" w:unhideWhenUsed="1"/>
+    <w:lsdException w:name="Smart Link" w:semiHidden="1" w:unhideWhenUsed="1"/>
   </w:latentStyles>
   <w:style w:type="paragraph" w:default="1" w:styleId="Normal">
     <w:name w:val="Normal"/>
@@ -3389,8 +2818,8 @@
       <w:u w:val="single"/>
     </w:rPr>
   </w:style>
-  <w:style w:type="character" w:customStyle="1" w:styleId="UnresolvedMention">
-    <w:name w:val="Unresolved Mention"/>
+  <w:style w:type="character" w:customStyle="1" w:styleId="UnresolvedMention1">
+    <w:name w:val="Unresolved Mention1"/>
     <w:basedOn w:val="DefaultParagraphFont"/>
     <w:uiPriority w:val="99"/>
     <w:semiHidden/>

</xml_diff>

<commit_message>
Minor changes to RTM User Document
</commit_message>
<xml_diff>
--- a/RTM User.docx
+++ b/RTM User.docx
@@ -1,6 +1,6 @@
 
 <file path=word/document.xml><?xml version="1.0" encoding="utf-8"?>
-<w:document xmlns:wpc="http://schemas.microsoft.com/office/word/2010/wordprocessingCanvas" xmlns:cx="http://schemas.microsoft.com/office/drawing/2014/chartex" xmlns:cx1="http://schemas.microsoft.com/office/drawing/2015/9/8/chartex" xmlns:cx2="http://schemas.microsoft.com/office/drawing/2015/10/21/chartex" xmlns:cx3="http://schemas.microsoft.com/office/drawing/2016/5/9/chartex" xmlns:cx4="http://schemas.microsoft.com/office/drawing/2016/5/10/chartex" xmlns:cx5="http://schemas.microsoft.com/office/drawing/2016/5/11/chartex" xmlns:cx6="http://schemas.microsoft.com/office/drawing/2016/5/12/chartex" xmlns:cx7="http://schemas.microsoft.com/office/drawing/2016/5/13/chartex" xmlns:cx8="http://schemas.microsoft.com/office/drawing/2016/5/14/chartex" xmlns:mc="http://schemas.openxmlformats.org/markup-compatibility/2006" xmlns:aink="http://schemas.microsoft.com/office/drawing/2016/ink" xmlns:am3d="http://schemas.microsoft.com/office/drawing/2017/model3d" xmlns:o="urn:schemas-microsoft-com:office:office" xmlns:r="http://schemas.openxmlformats.org/officeDocument/2006/relationships" xmlns:m="http://schemas.openxmlformats.org/officeDocument/2006/math" xmlns:v="urn:schemas-microsoft-com:vml" xmlns:wp14="http://schemas.microsoft.com/office/word/2010/wordprocessingDrawing" xmlns:wp="http://schemas.openxmlformats.org/drawingml/2006/wordprocessingDrawing" xmlns:w10="urn:schemas-microsoft-com:office:word" xmlns:w="http://schemas.openxmlformats.org/wordprocessingml/2006/main" xmlns:w14="http://schemas.microsoft.com/office/word/2010/wordml" xmlns:w15="http://schemas.microsoft.com/office/word/2012/wordml" xmlns:w16cex="http://schemas.microsoft.com/office/word/2018/wordml/cex" xmlns:w16cid="http://schemas.microsoft.com/office/word/2016/wordml/cid" xmlns:w16="http://schemas.microsoft.com/office/word/2018/wordml" xmlns:w16sdtdh="http://schemas.microsoft.com/office/word/2020/wordml/sdtdatahash" xmlns:w16se="http://schemas.microsoft.com/office/word/2015/wordml/symex" xmlns:wpg="http://schemas.microsoft.com/office/word/2010/wordprocessingGroup" xmlns:wpi="http://schemas.microsoft.com/office/word/2010/wordprocessingInk" xmlns:wne="http://schemas.microsoft.com/office/word/2006/wordml" xmlns:wps="http://schemas.microsoft.com/office/word/2010/wordprocessingShape" mc:Ignorable="w14 w15 w16se w16cid w16 w16cex w16sdtdh wp14">
+<w:document xmlns:wpc="http://schemas.microsoft.com/office/word/2010/wordprocessingCanvas" xmlns:cx="http://schemas.microsoft.com/office/drawing/2014/chartex" xmlns:cx1="http://schemas.microsoft.com/office/drawing/2015/9/8/chartex" xmlns:cx2="http://schemas.microsoft.com/office/drawing/2015/10/21/chartex" xmlns:cx3="http://schemas.microsoft.com/office/drawing/2016/5/9/chartex" xmlns:cx4="http://schemas.microsoft.com/office/drawing/2016/5/10/chartex" xmlns:cx5="http://schemas.microsoft.com/office/drawing/2016/5/11/chartex" xmlns:cx6="http://schemas.microsoft.com/office/drawing/2016/5/12/chartex" xmlns:cx7="http://schemas.microsoft.com/office/drawing/2016/5/13/chartex" xmlns:cx8="http://schemas.microsoft.com/office/drawing/2016/5/14/chartex" xmlns:mc="http://schemas.openxmlformats.org/markup-compatibility/2006" xmlns:aink="http://schemas.microsoft.com/office/drawing/2016/ink" xmlns:am3d="http://schemas.microsoft.com/office/drawing/2017/model3d" xmlns:o="urn:schemas-microsoft-com:office:office" xmlns:oel="http://schemas.microsoft.com/office/2019/extlst" xmlns:r="http://schemas.openxmlformats.org/officeDocument/2006/relationships" xmlns:m="http://schemas.openxmlformats.org/officeDocument/2006/math" xmlns:v="urn:schemas-microsoft-com:vml" xmlns:wp14="http://schemas.microsoft.com/office/word/2010/wordprocessingDrawing" xmlns:wp="http://schemas.openxmlformats.org/drawingml/2006/wordprocessingDrawing" xmlns:w10="urn:schemas-microsoft-com:office:word" xmlns:w="http://schemas.openxmlformats.org/wordprocessingml/2006/main" xmlns:w14="http://schemas.microsoft.com/office/word/2010/wordml" xmlns:w15="http://schemas.microsoft.com/office/word/2012/wordml" xmlns:w16cex="http://schemas.microsoft.com/office/word/2018/wordml/cex" xmlns:w16cid="http://schemas.microsoft.com/office/word/2016/wordml/cid" xmlns:w16="http://schemas.microsoft.com/office/word/2018/wordml" xmlns:w16sdtdh="http://schemas.microsoft.com/office/word/2020/wordml/sdtdatahash" xmlns:w16se="http://schemas.microsoft.com/office/word/2015/wordml/symex" xmlns:wpg="http://schemas.microsoft.com/office/word/2010/wordprocessingGroup" xmlns:wpi="http://schemas.microsoft.com/office/word/2010/wordprocessingInk" xmlns:wne="http://schemas.microsoft.com/office/word/2006/wordml" xmlns:wps="http://schemas.microsoft.com/office/word/2010/wordprocessingShape" mc:Ignorable="w14 w15 w16se w16cid w16 w16cex w16sdtdh wp14">
   <w:body>
     <w:p>
       <w:pPr>
@@ -49,7 +49,15 @@
         <w:t xml:space="preserve"> has three main steps and requires a </w:t>
       </w:r>
       <w:r>
-        <w:t>stack of binarized 2D microCT images of a snow sample.</w:t>
+        <w:t xml:space="preserve">stack of binarized 2D </w:t>
+      </w:r>
+      <w:proofErr w:type="spellStart"/>
+      <w:r>
+        <w:t>microCT</w:t>
+      </w:r>
+      <w:proofErr w:type="spellEnd"/>
+      <w:r>
+        <w:t xml:space="preserve"> images of a snow sample.</w:t>
       </w:r>
     </w:p>
     <w:p/>
@@ -62,7 +70,15 @@
         </w:numPr>
       </w:pPr>
       <w:r>
-        <w:t>Process stacks of 2D microCT images into sample volumes</w:t>
+        <w:t xml:space="preserve">Process stacks of 2D </w:t>
+      </w:r>
+      <w:proofErr w:type="spellStart"/>
+      <w:r>
+        <w:t>microCT</w:t>
+      </w:r>
+      <w:proofErr w:type="spellEnd"/>
+      <w:r>
+        <w:t xml:space="preserve"> images into sample volumes</w:t>
       </w:r>
     </w:p>
     <w:p>
@@ -134,6 +150,18 @@
         </w:numPr>
       </w:pPr>
       <w:r>
+        <w:t>B parameter</w:t>
+      </w:r>
+    </w:p>
+    <w:p>
+      <w:pPr>
+        <w:pStyle w:val="ListParagraph"/>
+        <w:numPr>
+          <w:ilvl w:val="1"/>
+          <w:numId w:val="2"/>
+        </w:numPr>
+      </w:pPr>
+      <w:r>
         <w:t>Phase Function</w:t>
       </w:r>
     </w:p>
@@ -191,6 +219,7 @@
           <w:iCs w:val="0"/>
         </w:rPr>
       </w:pPr>
+      <w:proofErr w:type="spellStart"/>
       <w:r>
         <w:rPr>
           <w:rStyle w:val="BookTitle"/>
@@ -199,6 +228,7 @@
         </w:rPr>
         <w:t>crrelGOSRT</w:t>
       </w:r>
+      <w:proofErr w:type="spellEnd"/>
     </w:p>
     <w:p>
       <w:pPr>
@@ -355,7 +385,29 @@
           <w:i w:val="0"/>
           <w:iCs w:val="0"/>
         </w:rPr>
-        <w:t>CRRELPolyData.py -&gt; Object code to hold CRRELPolyData functions for 3D meshes</w:t>
+        <w:t xml:space="preserve">CRRELPolyData.py -&gt; Object code to hold </w:t>
+      </w:r>
+      <w:proofErr w:type="spellStart"/>
+      <w:r>
+        <w:rPr>
+          <w:rStyle w:val="BookTitle"/>
+          <w:b w:val="0"/>
+          <w:bCs w:val="0"/>
+          <w:i w:val="0"/>
+          <w:iCs w:val="0"/>
+        </w:rPr>
+        <w:t>CRRELPolyData</w:t>
+      </w:r>
+      <w:proofErr w:type="spellEnd"/>
+      <w:r>
+        <w:rPr>
+          <w:rStyle w:val="BookTitle"/>
+          <w:b w:val="0"/>
+          <w:bCs w:val="0"/>
+          <w:i w:val="0"/>
+          <w:iCs w:val="0"/>
+        </w:rPr>
+        <w:t xml:space="preserve"> functions for 3D meshes</w:t>
       </w:r>
     </w:p>
     <w:p>
@@ -543,7 +595,29 @@
           <w:i w:val="0"/>
           <w:iCs w:val="0"/>
         </w:rPr>
-        <w:t>containing example scripts and namelists for running the 3 main steps described above</w:t>
+        <w:t xml:space="preserve">containing example scripts and </w:t>
+      </w:r>
+      <w:proofErr w:type="spellStart"/>
+      <w:r>
+        <w:rPr>
+          <w:rStyle w:val="BookTitle"/>
+          <w:b w:val="0"/>
+          <w:bCs w:val="0"/>
+          <w:i w:val="0"/>
+          <w:iCs w:val="0"/>
+        </w:rPr>
+        <w:t>namelists</w:t>
+      </w:r>
+      <w:proofErr w:type="spellEnd"/>
+      <w:r>
+        <w:rPr>
+          <w:rStyle w:val="BookTitle"/>
+          <w:b w:val="0"/>
+          <w:bCs w:val="0"/>
+          <w:i w:val="0"/>
+          <w:iCs w:val="0"/>
+        </w:rPr>
+        <w:t xml:space="preserve"> for running the 3 main steps described above</w:t>
       </w:r>
     </w:p>
     <w:p>
@@ -587,7 +661,15 @@
     </w:p>
     <w:p>
       <w:r>
-        <w:t>If you would like to create your own Anaconda environment for this model, a .yml file is included in the main directory</w:t>
+        <w:t>If you would like to create your own Anaconda environment for this model, a .</w:t>
+      </w:r>
+      <w:proofErr w:type="spellStart"/>
+      <w:r>
+        <w:t>yml</w:t>
+      </w:r>
+      <w:proofErr w:type="spellEnd"/>
+      <w:r>
+        <w:t xml:space="preserve"> file is included in the main directory</w:t>
       </w:r>
       <w:r>
         <w:t xml:space="preserve">.  Doing so will create an environment that has all of the program dependencies </w:t>
@@ -596,7 +678,17 @@
         <w:t>compiled so that you don’t need to install individual dependencies to a preexisting environment.</w:t>
       </w:r>
       <w:r>
-        <w:t xml:space="preserve">  To this (assuming you have the anaconda package manager), open up a terminal and cd into the </w:t>
+        <w:t xml:space="preserve">  To </w:t>
+      </w:r>
+      <w:r>
+        <w:t xml:space="preserve">do </w:t>
+      </w:r>
+      <w:r>
+        <w:t xml:space="preserve">this (assuming you have the anaconda package manager), open </w:t>
+      </w:r>
+      <w:r>
+        <w:lastRenderedPageBreak/>
+        <w:t xml:space="preserve">up a terminal and cd into the </w:t>
       </w:r>
       <w:r>
         <w:t>CRREL-GOSRT</w:t>
@@ -645,6 +737,7 @@
         </w:rPr>
         <w:tab/>
       </w:r>
+      <w:proofErr w:type="spellStart"/>
       <w:r>
         <w:rPr>
           <w:rFonts w:ascii="Menlo" w:eastAsia="Times New Roman" w:hAnsi="Menlo" w:cs="Menlo"/>
@@ -652,7 +745,17 @@
           <w:sz w:val="18"/>
           <w:szCs w:val="18"/>
         </w:rPr>
-        <w:t xml:space="preserve">conda env create </w:t>
+        <w:t>conda</w:t>
+      </w:r>
+      <w:proofErr w:type="spellEnd"/>
+      <w:r>
+        <w:rPr>
+          <w:rFonts w:ascii="Menlo" w:eastAsia="Times New Roman" w:hAnsi="Menlo" w:cs="Menlo"/>
+          <w:color w:val="404040"/>
+          <w:sz w:val="18"/>
+          <w:szCs w:val="18"/>
+        </w:rPr>
+        <w:t xml:space="preserve"> env create </w:t>
       </w:r>
       <w:r>
         <w:rPr>
@@ -672,6 +775,7 @@
         </w:rPr>
         <w:t xml:space="preserve">f </w:t>
       </w:r>
+      <w:proofErr w:type="spellStart"/>
       <w:r>
         <w:rPr>
           <w:rFonts w:ascii="Menlo" w:eastAsia="Times New Roman" w:hAnsi="Menlo" w:cs="Menlo"/>
@@ -699,6 +803,7 @@
         </w:rPr>
         <w:t>yml</w:t>
       </w:r>
+      <w:proofErr w:type="spellEnd"/>
     </w:p>
     <w:p/>
     <w:p>
@@ -741,6 +846,7 @@
         <w:tab/>
         <w:t xml:space="preserve">source activate </w:t>
       </w:r>
+      <w:proofErr w:type="spellStart"/>
       <w:r>
         <w:rPr>
           <w:rStyle w:val="n"/>
@@ -751,6 +857,7 @@
         </w:rPr>
         <w:t>crrelGOSRT</w:t>
       </w:r>
+      <w:proofErr w:type="spellEnd"/>
     </w:p>
     <w:p/>
     <w:p>
@@ -778,16 +885,56 @@
     <w:p/>
     <w:p>
       <w:r>
-        <w:t>In addition, if you are getting pip errors with vtk or pyvista, try removing them as dependencies in the crrel</w:t>
+        <w:t xml:space="preserve">In addition, if you are getting pip errors with </w:t>
+      </w:r>
+      <w:proofErr w:type="spellStart"/>
+      <w:r>
+        <w:t>vtk</w:t>
+      </w:r>
+      <w:proofErr w:type="spellEnd"/>
+      <w:r>
+        <w:t xml:space="preserve"> or </w:t>
+      </w:r>
+      <w:proofErr w:type="spellStart"/>
+      <w:r>
+        <w:t>pyvista</w:t>
+      </w:r>
+      <w:proofErr w:type="spellEnd"/>
+      <w:r>
+        <w:t xml:space="preserve">, try removing them as dependencies in the </w:t>
+      </w:r>
+      <w:proofErr w:type="spellStart"/>
+      <w:r>
+        <w:t>crrel</w:t>
       </w:r>
       <w:r>
         <w:t>GOSRT</w:t>
       </w:r>
       <w:r>
-        <w:t>.yml file</w:t>
-      </w:r>
-      <w:r>
-        <w:t>. These packages are both dependencies of pymeshfix and so will be installed through pip. If they have already been installed with conda, this can cause issues.</w:t>
+        <w:t>.yml</w:t>
+      </w:r>
+      <w:proofErr w:type="spellEnd"/>
+      <w:r>
+        <w:t xml:space="preserve"> file</w:t>
+      </w:r>
+      <w:r>
+        <w:t xml:space="preserve">. These packages are both dependencies of </w:t>
+      </w:r>
+      <w:proofErr w:type="spellStart"/>
+      <w:r>
+        <w:t>pymeshfix</w:t>
+      </w:r>
+      <w:proofErr w:type="spellEnd"/>
+      <w:r>
+        <w:t xml:space="preserve"> and so will be installed through pip. If they have already been installed with </w:t>
+      </w:r>
+      <w:proofErr w:type="spellStart"/>
+      <w:r>
+        <w:t>conda</w:t>
+      </w:r>
+      <w:proofErr w:type="spellEnd"/>
+      <w:r>
+        <w:t>, this can cause issues.</w:t>
       </w:r>
     </w:p>
     <w:p/>
@@ -838,7 +985,41 @@
           <w:iCs w:val="0"/>
         </w:rPr>
         <w:tab/>
-        <w:t>To use ImageSeg.py to generate meshes requires the most python dependencies.  This script allows for lots of user-tunable parameters and configuration to generate a .vtk 3D mesh file for EACH individual grain in the sample, as well as the full sample.  Each “grain” is determined using a peak-local-max python function to find grain centroids and a watershed filling algorithm to find grain boundaries.  This work</w:t>
+        <w:t xml:space="preserve">To use ImageSeg.py to generate meshes requires the most python dependencies.  This script allows for lots of user-tunable parameters and configuration to generate </w:t>
+      </w:r>
+      <w:proofErr w:type="gramStart"/>
+      <w:r>
+        <w:rPr>
+          <w:rStyle w:val="BookTitle"/>
+          <w:b w:val="0"/>
+          <w:bCs w:val="0"/>
+          <w:i w:val="0"/>
+          <w:iCs w:val="0"/>
+        </w:rPr>
+        <w:t>a .</w:t>
+      </w:r>
+      <w:proofErr w:type="spellStart"/>
+      <w:r>
+        <w:rPr>
+          <w:rStyle w:val="BookTitle"/>
+          <w:b w:val="0"/>
+          <w:bCs w:val="0"/>
+          <w:i w:val="0"/>
+          <w:iCs w:val="0"/>
+        </w:rPr>
+        <w:t>vtk</w:t>
+      </w:r>
+      <w:proofErr w:type="spellEnd"/>
+      <w:proofErr w:type="gramEnd"/>
+      <w:r>
+        <w:rPr>
+          <w:rStyle w:val="BookTitle"/>
+          <w:b w:val="0"/>
+          <w:bCs w:val="0"/>
+          <w:i w:val="0"/>
+          <w:iCs w:val="0"/>
+        </w:rPr>
+        <w:t xml:space="preserve"> 3D mesh file for EACH individual grain in the sample, as well as the full sample.  Each “grain” is determined using a peak-local-max python function to find grain centroids and a watershed filling algorithm to find grain boundaries.  This work</w:t>
       </w:r>
       <w:r>
         <w:rPr>
@@ -984,7 +1165,29 @@
           <w:i w:val="0"/>
           <w:iCs w:val="0"/>
         </w:rPr>
-        <w:t>There are somewhat subjective tuning parameters (e.g., grainsize) that will be different for each MicroCT sample, so you will need to play around with each sample before you find a good match.</w:t>
+        <w:t xml:space="preserve">There are somewhat subjective tuning parameters (e.g., grainsize) that will be different for each </w:t>
+      </w:r>
+      <w:proofErr w:type="spellStart"/>
+      <w:r>
+        <w:rPr>
+          <w:rStyle w:val="BookTitle"/>
+          <w:b w:val="0"/>
+          <w:bCs w:val="0"/>
+          <w:i w:val="0"/>
+          <w:iCs w:val="0"/>
+        </w:rPr>
+        <w:t>MicroCT</w:t>
+      </w:r>
+      <w:proofErr w:type="spellEnd"/>
+      <w:r>
+        <w:rPr>
+          <w:rStyle w:val="BookTitle"/>
+          <w:b w:val="0"/>
+          <w:bCs w:val="0"/>
+          <w:i w:val="0"/>
+          <w:iCs w:val="0"/>
+        </w:rPr>
+        <w:t xml:space="preserve"> sample, so you will need to play around with each sample before you find a good match.</w:t>
       </w:r>
     </w:p>
     <w:p>
@@ -1072,7 +1275,18 @@
           <w:i w:val="0"/>
           <w:iCs w:val="0"/>
         </w:rPr>
-        <w:t>I recommend installing Para</w:t>
+        <w:t xml:space="preserve">I recommend installing </w:t>
+      </w:r>
+      <w:proofErr w:type="spellStart"/>
+      <w:r>
+        <w:rPr>
+          <w:rStyle w:val="BookTitle"/>
+          <w:b w:val="0"/>
+          <w:bCs w:val="0"/>
+          <w:i w:val="0"/>
+          <w:iCs w:val="0"/>
+        </w:rPr>
+        <w:t>Para</w:t>
       </w:r>
       <w:r>
         <w:rPr>
@@ -1092,7 +1306,18 @@
           <w:i w:val="0"/>
           <w:iCs w:val="0"/>
         </w:rPr>
-        <w:t>iew on your computer to visualize the output VTK files of the grains.</w:t>
+        <w:t>iew</w:t>
+      </w:r>
+      <w:proofErr w:type="spellEnd"/>
+      <w:r>
+        <w:rPr>
+          <w:rStyle w:val="BookTitle"/>
+          <w:b w:val="0"/>
+          <w:bCs w:val="0"/>
+          <w:i w:val="0"/>
+          <w:iCs w:val="0"/>
+        </w:rPr>
+        <w:t xml:space="preserve"> on your computer to visualize the output VTK files of the grains.</w:t>
       </w:r>
     </w:p>
     <w:p>
@@ -1202,27 +1427,102 @@
           <w:i w:val="0"/>
           <w:iCs w:val="0"/>
         </w:rPr>
-        <w:t>, and phase function properties that are required for the slab model.</w:t>
-      </w:r>
-      <w:r>
-        <w:rPr>
-          <w:rStyle w:val="BookTitle"/>
-          <w:b w:val="0"/>
-          <w:bCs w:val="0"/>
-          <w:i w:val="0"/>
-          <w:iCs w:val="0"/>
-        </w:rPr>
-        <w:t xml:space="preserve">  This uses the explicit photon-tracking model from Kaempfer, 2007 to compute photon trajectories as they move throughout the 3D snow sample.  It also builds off of techniques described in </w:t>
-      </w:r>
-      <w:r>
-        <w:rPr>
-          <w:rStyle w:val="BookTitle"/>
-          <w:b w:val="0"/>
-          <w:bCs w:val="0"/>
-          <w:i w:val="0"/>
-          <w:iCs w:val="0"/>
-        </w:rPr>
-        <w:t xml:space="preserve">Grundy et al. (2000) and Randrianalisoa and Baillis (2010) </w:t>
+        <w:t xml:space="preserve">, </w:t>
+      </w:r>
+      <w:r>
+        <w:rPr>
+          <w:rStyle w:val="BookTitle"/>
+          <w:b w:val="0"/>
+          <w:bCs w:val="0"/>
+          <w:i w:val="0"/>
+          <w:iCs w:val="0"/>
+        </w:rPr>
+        <w:t xml:space="preserve">B parameter, </w:t>
+      </w:r>
+      <w:r>
+        <w:rPr>
+          <w:rStyle w:val="BookTitle"/>
+          <w:b w:val="0"/>
+          <w:bCs w:val="0"/>
+          <w:i w:val="0"/>
+          <w:iCs w:val="0"/>
+        </w:rPr>
+        <w:t>and phase function properties that are required for the slab model.</w:t>
+      </w:r>
+      <w:r>
+        <w:rPr>
+          <w:rStyle w:val="BookTitle"/>
+          <w:b w:val="0"/>
+          <w:bCs w:val="0"/>
+          <w:i w:val="0"/>
+          <w:iCs w:val="0"/>
+        </w:rPr>
+        <w:t xml:space="preserve">  This uses </w:t>
+      </w:r>
+      <w:r>
+        <w:rPr>
+          <w:rStyle w:val="BookTitle"/>
+          <w:b w:val="0"/>
+          <w:bCs w:val="0"/>
+          <w:i w:val="0"/>
+          <w:iCs w:val="0"/>
+        </w:rPr>
+        <w:lastRenderedPageBreak/>
+        <w:t xml:space="preserve">the explicit photon-tracking model from </w:t>
+      </w:r>
+      <w:proofErr w:type="spellStart"/>
+      <w:r>
+        <w:rPr>
+          <w:rStyle w:val="BookTitle"/>
+          <w:b w:val="0"/>
+          <w:bCs w:val="0"/>
+          <w:i w:val="0"/>
+          <w:iCs w:val="0"/>
+        </w:rPr>
+        <w:t>Kaempfer</w:t>
+      </w:r>
+      <w:proofErr w:type="spellEnd"/>
+      <w:r>
+        <w:rPr>
+          <w:rStyle w:val="BookTitle"/>
+          <w:b w:val="0"/>
+          <w:bCs w:val="0"/>
+          <w:i w:val="0"/>
+          <w:iCs w:val="0"/>
+        </w:rPr>
+        <w:t xml:space="preserve">, 2007 to compute photon trajectories as they move throughout the 3D snow sample.  It also builds off of techniques described in </w:t>
+      </w:r>
+      <w:r>
+        <w:rPr>
+          <w:rStyle w:val="BookTitle"/>
+          <w:b w:val="0"/>
+          <w:bCs w:val="0"/>
+          <w:i w:val="0"/>
+          <w:iCs w:val="0"/>
+        </w:rPr>
+        <w:t xml:space="preserve">Grundy et al. (2000) and </w:t>
+      </w:r>
+      <w:proofErr w:type="spellStart"/>
+      <w:r>
+        <w:rPr>
+          <w:rStyle w:val="BookTitle"/>
+          <w:b w:val="0"/>
+          <w:bCs w:val="0"/>
+          <w:i w:val="0"/>
+          <w:iCs w:val="0"/>
+        </w:rPr>
+        <w:t>Randrianalisoa</w:t>
+      </w:r>
+      <w:proofErr w:type="spellEnd"/>
+      <w:r>
+        <w:rPr>
+          <w:rStyle w:val="BookTitle"/>
+          <w:b w:val="0"/>
+          <w:bCs w:val="0"/>
+          <w:i w:val="0"/>
+          <w:iCs w:val="0"/>
+        </w:rPr>
+        <w:t xml:space="preserve"> and Baillis (2010) </w:t>
       </w:r>
       <w:r>
         <w:rPr>
@@ -1242,18 +1542,7 @@
           <w:i w:val="0"/>
           <w:iCs w:val="0"/>
         </w:rPr>
-        <w:t xml:space="preserve">In short, you </w:t>
-      </w:r>
-      <w:r>
-        <w:rPr>
-          <w:rStyle w:val="BookTitle"/>
-          <w:b w:val="0"/>
-          <w:bCs w:val="0"/>
-          <w:i w:val="0"/>
-          <w:iCs w:val="0"/>
-        </w:rPr>
-        <w:lastRenderedPageBreak/>
-        <w:t>specify a 3D mesh sample in addition to some other parameters, and it runs, and after a while, outputs a .txt file with these properties.  This file is read into the slab model.</w:t>
+        <w:t>In short, you specify a 3D mesh sample in addition to some other parameters, and it runs, and after a while, outputs a .txt file with these properties.  This file is read into the slab model.</w:t>
       </w:r>
     </w:p>
     <w:p>
@@ -1287,17 +1576,6 @@
         </w:rPr>
         <w:t>Similarly, the user parameters are set at the top of the script.</w:t>
       </w:r>
-    </w:p>
-    <w:p>
-      <w:pPr>
-        <w:rPr>
-          <w:rStyle w:val="BookTitle"/>
-          <w:b w:val="0"/>
-          <w:bCs w:val="0"/>
-          <w:i w:val="0"/>
-          <w:iCs w:val="0"/>
-        </w:rPr>
-      </w:pPr>
     </w:p>
     <w:p>
       <w:pPr>
@@ -1418,10 +1696,173 @@
     </w:p>
     <w:p>
       <w:pPr>
-        <w:rPr>
-          <w:rStyle w:val="BookTitle"/>
-        </w:rPr>
-      </w:pPr>
+        <w:pStyle w:val="ListParagraph"/>
+        <w:numPr>
+          <w:ilvl w:val="0"/>
+          <w:numId w:val="6"/>
+        </w:numPr>
+        <w:rPr>
+          <w:rStyle w:val="BookTitle"/>
+          <w:i w:val="0"/>
+          <w:iCs w:val="0"/>
+        </w:rPr>
+      </w:pPr>
+      <w:r>
+        <w:rPr>
+          <w:rStyle w:val="BookTitle"/>
+          <w:b w:val="0"/>
+          <w:bCs w:val="0"/>
+          <w:i w:val="0"/>
+          <w:iCs w:val="0"/>
+        </w:rPr>
+        <w:t>There are a lot of options for “</w:t>
+      </w:r>
+      <w:proofErr w:type="spellStart"/>
+      <w:r>
+        <w:rPr>
+          <w:rStyle w:val="BookTitle"/>
+          <w:b w:val="0"/>
+          <w:bCs w:val="0"/>
+          <w:i w:val="0"/>
+          <w:iCs w:val="0"/>
+        </w:rPr>
+        <w:t>PhotonTrack</w:t>
+      </w:r>
+      <w:proofErr w:type="spellEnd"/>
+      <w:r>
+        <w:rPr>
+          <w:rStyle w:val="BookTitle"/>
+          <w:b w:val="0"/>
+          <w:bCs w:val="0"/>
+          <w:i w:val="0"/>
+          <w:iCs w:val="0"/>
+        </w:rPr>
+        <w:t xml:space="preserve">” that deal with non-standard configurations or legacy code.  These options are still here for diagnostic purposes, but in practice, when calling </w:t>
+      </w:r>
+      <w:proofErr w:type="spellStart"/>
+      <w:r>
+        <w:rPr>
+          <w:rStyle w:val="BookTitle"/>
+          <w:b w:val="0"/>
+          <w:bCs w:val="0"/>
+          <w:i w:val="0"/>
+          <w:iCs w:val="0"/>
+        </w:rPr>
+        <w:t>PhotonTrack</w:t>
+      </w:r>
+      <w:proofErr w:type="spellEnd"/>
+      <w:r>
+        <w:rPr>
+          <w:rStyle w:val="BookTitle"/>
+          <w:b w:val="0"/>
+          <w:bCs w:val="0"/>
+          <w:i w:val="0"/>
+          <w:iCs w:val="0"/>
+        </w:rPr>
+        <w:t>, we strongly recommend the following variables are set as:</w:t>
+      </w:r>
+    </w:p>
+    <w:p>
+      <w:pPr>
+        <w:pStyle w:val="ListParagraph"/>
+        <w:numPr>
+          <w:ilvl w:val="1"/>
+          <w:numId w:val="6"/>
+        </w:numPr>
+        <w:rPr>
+          <w:rStyle w:val="BookTitle"/>
+          <w:i w:val="0"/>
+          <w:iCs w:val="0"/>
+        </w:rPr>
+      </w:pPr>
+      <w:proofErr w:type="spellStart"/>
+      <w:r>
+        <w:rPr>
+          <w:rStyle w:val="BookTitle"/>
+          <w:i w:val="0"/>
+          <w:iCs w:val="0"/>
+        </w:rPr>
+        <w:t>PF_fromSegmentedParticles</w:t>
+      </w:r>
+      <w:proofErr w:type="spellEnd"/>
+      <w:r>
+        <w:rPr>
+          <w:rStyle w:val="BookTitle"/>
+          <w:i w:val="0"/>
+          <w:iCs w:val="0"/>
+        </w:rPr>
+        <w:t xml:space="preserve"> = False</w:t>
+      </w:r>
+    </w:p>
+    <w:p>
+      <w:pPr>
+        <w:pStyle w:val="ListParagraph"/>
+        <w:numPr>
+          <w:ilvl w:val="1"/>
+          <w:numId w:val="6"/>
+        </w:numPr>
+        <w:rPr>
+          <w:rStyle w:val="BookTitle"/>
+          <w:i w:val="0"/>
+          <w:iCs w:val="0"/>
+        </w:rPr>
+      </w:pPr>
+      <w:proofErr w:type="spellStart"/>
+      <w:r>
+        <w:rPr>
+          <w:rStyle w:val="BookTitle"/>
+          <w:i w:val="0"/>
+          <w:iCs w:val="0"/>
+        </w:rPr>
+        <w:t>particlePhase</w:t>
+      </w:r>
+      <w:proofErr w:type="spellEnd"/>
+      <w:r>
+        <w:rPr>
+          <w:rStyle w:val="BookTitle"/>
+          <w:i w:val="0"/>
+          <w:iCs w:val="0"/>
+        </w:rPr>
+        <w:t xml:space="preserve"> = True</w:t>
+      </w:r>
+    </w:p>
+    <w:p>
+      <w:pPr>
+        <w:pStyle w:val="ListParagraph"/>
+        <w:numPr>
+          <w:ilvl w:val="1"/>
+          <w:numId w:val="6"/>
+        </w:numPr>
+        <w:rPr>
+          <w:rStyle w:val="BookTitle"/>
+          <w:i w:val="0"/>
+          <w:iCs w:val="0"/>
+        </w:rPr>
+      </w:pPr>
+      <w:r>
+        <w:rPr>
+          <w:rStyle w:val="BookTitle"/>
+          <w:i w:val="0"/>
+          <w:iCs w:val="0"/>
+        </w:rPr>
+        <w:t>Tolerance=</w:t>
+      </w:r>
+      <w:r>
+        <w:rPr>
+          <w:rStyle w:val="BookTitle"/>
+          <w:i w:val="0"/>
+          <w:iCs w:val="0"/>
+        </w:rPr>
+        <w:t>&lt;</w:t>
+      </w:r>
+      <w:r>
+        <w:rPr>
+          <w:rStyle w:val="BookTitle"/>
+          <w:i w:val="0"/>
+          <w:iCs w:val="0"/>
+        </w:rPr>
+        <w:t>0.001</w:t>
+      </w:r>
     </w:p>
     <w:p/>
     <w:p>
@@ -1435,7 +1876,23 @@
     <w:p/>
     <w:p>
       <w:r>
-        <w:t>SlabModel.py is a code that contains all of the functions contained within the SlabModel object.  In practice, you will write your own python code, and run the SlabModel functions as needed.</w:t>
+        <w:t xml:space="preserve">SlabModel.py is a code that contains all of the functions contained within the </w:t>
+      </w:r>
+      <w:proofErr w:type="spellStart"/>
+      <w:r>
+        <w:t>SlabModel</w:t>
+      </w:r>
+      <w:proofErr w:type="spellEnd"/>
+      <w:r>
+        <w:t xml:space="preserve"> object.  In practice, you will write your own python code, and run the </w:t>
+      </w:r>
+      <w:proofErr w:type="spellStart"/>
+      <w:r>
+        <w:t>SlabModel</w:t>
+      </w:r>
+      <w:proofErr w:type="spellEnd"/>
+      <w:r>
+        <w:t xml:space="preserve"> functions as needed.</w:t>
       </w:r>
       <w:r>
         <w:t xml:space="preserve"> </w:t>
@@ -1450,30 +1907,80 @@
     <w:p/>
     <w:p>
       <w:r>
-        <w:t>In this configuration, there is a namelist, that you can configure up front, which populates the model parameters upon object initialization in the code:</w:t>
+        <w:t xml:space="preserve">In this configuration, there is a </w:t>
+      </w:r>
+      <w:proofErr w:type="spellStart"/>
+      <w:r>
+        <w:t>namelist</w:t>
+      </w:r>
+      <w:proofErr w:type="spellEnd"/>
+      <w:r>
+        <w:t>, that you can configure up front, which populates the model parameters upon object initialization in the code:</w:t>
       </w:r>
     </w:p>
     <w:p/>
     <w:p>
       <w:r>
         <w:tab/>
-        <w:t>Import SlabModel as SM</w:t>
+        <w:t xml:space="preserve">Import </w:t>
+      </w:r>
+      <w:proofErr w:type="spellStart"/>
+      <w:r>
+        <w:t>SlabModel</w:t>
+      </w:r>
+      <w:proofErr w:type="spellEnd"/>
+      <w:r>
+        <w:t xml:space="preserve"> as SM</w:t>
       </w:r>
     </w:p>
     <w:p/>
     <w:p>
       <w:r>
         <w:tab/>
-        <w:t>Slab = SM.SlabModel(namelist=’Mynamelist.txt’)</w:t>
+        <w:t xml:space="preserve">Slab = </w:t>
+      </w:r>
+      <w:proofErr w:type="spellStart"/>
+      <w:proofErr w:type="gramStart"/>
+      <w:r>
+        <w:t>SM.SlabModel</w:t>
+      </w:r>
+      <w:proofErr w:type="spellEnd"/>
+      <w:proofErr w:type="gramEnd"/>
+      <w:r>
+        <w:t>(</w:t>
+      </w:r>
+      <w:proofErr w:type="spellStart"/>
+      <w:r>
+        <w:t>namelist</w:t>
+      </w:r>
+      <w:proofErr w:type="spellEnd"/>
+      <w:r>
+        <w:t>=’Mynamelist.txt’)</w:t>
       </w:r>
     </w:p>
     <w:p/>
     <w:p>
       <w:r>
-        <w:t xml:space="preserve">Where “Mynamelist.txt” is the namelist </w:t>
-      </w:r>
-      <w:r>
-        <w:t>with your parameters.  You can access these within the script without having to initialize a new model object through the namelist dictionary.</w:t>
+        <w:t xml:space="preserve">Where “Mynamelist.txt” is the </w:t>
+      </w:r>
+      <w:proofErr w:type="spellStart"/>
+      <w:r>
+        <w:t>namelist</w:t>
+      </w:r>
+      <w:proofErr w:type="spellEnd"/>
+      <w:r>
+        <w:t xml:space="preserve"> </w:t>
+      </w:r>
+      <w:r>
+        <w:t xml:space="preserve">with your parameters.  You can access these within the script without having to initialize a new model object through the </w:t>
+      </w:r>
+      <w:proofErr w:type="spellStart"/>
+      <w:r>
+        <w:t>namelist</w:t>
+      </w:r>
+      <w:proofErr w:type="spellEnd"/>
+      <w:r>
+        <w:t xml:space="preserve"> dictionary.</w:t>
       </w:r>
     </w:p>
     <w:p>
@@ -1485,26 +1992,72 @@
     <w:p>
       <w:r>
         <w:tab/>
-        <w:t>Slab.namelistDict[‘DiffuseFraction’] = 0.5</w:t>
+      </w:r>
+      <w:proofErr w:type="spellStart"/>
+      <w:r>
+        <w:t>Slab.namelistDict</w:t>
+      </w:r>
+      <w:proofErr w:type="spellEnd"/>
+      <w:r>
+        <w:t>[‘</w:t>
+      </w:r>
+      <w:proofErr w:type="spellStart"/>
+      <w:r>
+        <w:t>DiffuseFraction</w:t>
+      </w:r>
+      <w:proofErr w:type="spellEnd"/>
+      <w:r>
+        <w:t>’] = 0.5</w:t>
       </w:r>
     </w:p>
     <w:p/>
     <w:p>
       <w:r>
-        <w:t>Once the namelist is set, an initialize function is required to essentially hardcode the namelist parameters into the model object and perform some quality assurance checks to make sure things are okay.  Note, that any changes you make to the namelist will not affect the model until you run (or rerun) initialize.</w:t>
+        <w:lastRenderedPageBreak/>
+        <w:t xml:space="preserve">Once the </w:t>
+      </w:r>
+      <w:proofErr w:type="spellStart"/>
+      <w:r>
+        <w:t>namelist</w:t>
+      </w:r>
+      <w:proofErr w:type="spellEnd"/>
+      <w:r>
+        <w:t xml:space="preserve"> is set, an initialize function is required to essentially hardcode the </w:t>
+      </w:r>
+      <w:proofErr w:type="spellStart"/>
+      <w:r>
+        <w:t>namelist</w:t>
+      </w:r>
+      <w:proofErr w:type="spellEnd"/>
+      <w:r>
+        <w:t xml:space="preserve"> parameters into the model object and perform some quality assurance checks to make sure things are okay.  Note, that any changes you make to the </w:t>
+      </w:r>
+      <w:proofErr w:type="spellStart"/>
+      <w:r>
+        <w:t>namelist</w:t>
+      </w:r>
+      <w:proofErr w:type="spellEnd"/>
+      <w:r>
+        <w:t xml:space="preserve"> will not affect the model until you run (or rerun) initialize.</w:t>
       </w:r>
     </w:p>
     <w:p/>
     <w:p>
       <w:r>
         <w:tab/>
-        <w:t>Slab.initialize()</w:t>
+      </w:r>
+      <w:proofErr w:type="spellStart"/>
+      <w:r>
+        <w:t>Slab.initialize</w:t>
+      </w:r>
+      <w:proofErr w:type="spellEnd"/>
+      <w:r>
+        <w:t>()</w:t>
       </w:r>
     </w:p>
     <w:p/>
     <w:p>
       <w:r>
-        <w:lastRenderedPageBreak/>
         <w:t>Once the model is run, there are several functions that you can use to simulate radiative transfer.  For example, you can compute the BRDF for a specified wavelength and incident angle.  You can compute the spectral albedo over a range of wavelengths.  You can run a sample tracker to see the position and energy of individual photon packets as they move through the snowpack</w:t>
       </w:r>
       <w:r>
@@ -1520,16 +2073,31 @@
       <w:pPr>
         <w:ind w:firstLine="720"/>
       </w:pPr>
-      <w:r>
-        <w:t>Albedo,Absorption,Transmiss,transmissionDict=Slab.GetSpectralAlbedo(WaveLength,</w:t>
+      <w:proofErr w:type="gramStart"/>
+      <w:r>
+        <w:t>Albedo,Absorption</w:t>
+      </w:r>
+      <w:proofErr w:type="gramEnd"/>
+      <w:r>
+        <w:t>,Transmiss,transmissionDict=Slab.GetSpectralAlbedo(WaveLength,</w:t>
       </w:r>
     </w:p>
     <w:p>
       <w:pPr>
         <w:ind w:left="1440" w:firstLine="720"/>
       </w:pPr>
-      <w:r>
-        <w:t>Zenith,Azi,nPhotons=</w:t>
+      <w:proofErr w:type="spellStart"/>
+      <w:proofErr w:type="gramStart"/>
+      <w:r>
+        <w:t>Zenith,Azi</w:t>
+      </w:r>
+      <w:proofErr w:type="gramEnd"/>
+      <w:r>
+        <w:t>,nPhotons</w:t>
+      </w:r>
+      <w:proofErr w:type="spellEnd"/>
+      <w:r>
+        <w:t>=</w:t>
       </w:r>
       <w:r>
         <w:t>10000</w:t>
@@ -1550,7 +2118,15 @@
     </w:p>
     <w:p>
       <w:r>
-        <w:t xml:space="preserve">Transmission dict will return as a zero, unless a list of transmission depths is supplied to the function into the transmission argument: </w:t>
+        <w:t xml:space="preserve">Transmission </w:t>
+      </w:r>
+      <w:proofErr w:type="spellStart"/>
+      <w:r>
+        <w:t>dict</w:t>
+      </w:r>
+      <w:proofErr w:type="spellEnd"/>
+      <w:r>
+        <w:t xml:space="preserve"> will return as a zero, unless a list of transmission depths is supplied to the function into the transmission argument: </w:t>
       </w:r>
     </w:p>
     <w:p/>
@@ -1558,16 +2134,31 @@
       <w:pPr>
         <w:ind w:firstLine="720"/>
       </w:pPr>
-      <w:r>
-        <w:t>Albedo,Absorption,Transmiss,transmissionDict=Slab.GetSpectralAlbedo(WaveLength,</w:t>
+      <w:proofErr w:type="gramStart"/>
+      <w:r>
+        <w:t>Albedo,Absorption</w:t>
+      </w:r>
+      <w:proofErr w:type="gramEnd"/>
+      <w:r>
+        <w:t>,Transmiss,transmissionDict=Slab.GetSpectralAlbedo(WaveLength,</w:t>
       </w:r>
     </w:p>
     <w:p>
       <w:pPr>
         <w:ind w:left="720" w:firstLine="720"/>
       </w:pPr>
-      <w:r>
-        <w:t>Zenith,Azi,nPhotons=</w:t>
+      <w:proofErr w:type="spellStart"/>
+      <w:proofErr w:type="gramStart"/>
+      <w:r>
+        <w:t>Zenith,Azi</w:t>
+      </w:r>
+      <w:proofErr w:type="gramEnd"/>
+      <w:r>
+        <w:t>,nPhotons</w:t>
+      </w:r>
+      <w:proofErr w:type="spellEnd"/>
+      <w:r>
+        <w:t>=</w:t>
       </w:r>
       <w:r>
         <w:t>10000,</w:t>
@@ -1585,7 +2176,18 @@
     <w:p>
       <w:r>
         <w:br/>
-        <w:t xml:space="preserve">In this example, transmissionDict will return estimated transmission power at the listed depths (in mm) within the snowpack. </w:t>
+        <w:t xml:space="preserve">In this example, </w:t>
+      </w:r>
+      <w:proofErr w:type="spellStart"/>
+      <w:r>
+        <w:t>transmissionDict</w:t>
+      </w:r>
+      <w:proofErr w:type="spellEnd"/>
+      <w:r>
+        <w:t xml:space="preserve"> will return estimated transmission power at the listed depths (in mm) within the snowpack.</w:t>
+      </w:r>
+      <w:r>
+        <w:t xml:space="preserve">  Note that this feature is still being tested for robustness, and that simply running the model several times with variable depths is preferred at this point.</w:t>
       </w:r>
     </w:p>
     <w:p/>
@@ -1596,11 +2198,19 @@
       <w:r>
         <w:t xml:space="preserve">photon steps to deplete the photon energy, so it can take a while.  It’s much faster in the NIR.  So, in practice, I recommend using the </w:t>
       </w:r>
+      <w:proofErr w:type="spellStart"/>
       <w:r>
         <w:t>WriteSpectralToFile</w:t>
       </w:r>
-      <w:r>
-        <w:t xml:space="preserve"> function for spectral albedo, so that you can do analysis on the model output without having to take 1-2 hours to rerun the model.</w:t>
+      <w:proofErr w:type="spellEnd"/>
+      <w:r>
+        <w:t xml:space="preserve"> function for spectral albedo, so that you can do analysis on the model output without having to take 1</w:t>
+      </w:r>
+      <w:r>
+        <w:t>+</w:t>
+      </w:r>
+      <w:r>
+        <w:t xml:space="preserve"> hours to rerun the model.</w:t>
       </w:r>
     </w:p>
     <w:p/>
@@ -1613,27 +2223,69 @@
         <w:t>WriteSpectralToFile</w:t>
       </w:r>
       <w:r>
-        <w:t>('outputFile.txt',nPhotons,Zenith,Azi,WaveLength,Albedo,</w:t>
+        <w:t>('outputFile.txt</w:t>
+      </w:r>
+      <w:proofErr w:type="gramStart"/>
+      <w:r>
+        <w:t>',nPhotons</w:t>
+      </w:r>
+      <w:proofErr w:type="gramEnd"/>
+      <w:r>
+        <w:t>,Zenith,Azi,WaveLength,Albedo,</w:t>
       </w:r>
     </w:p>
     <w:p>
       <w:pPr>
         <w:ind w:left="720" w:firstLine="720"/>
       </w:pPr>
-      <w:r>
-        <w:t>Absorption,Transmiss,filename='File description here!')</w:t>
+      <w:proofErr w:type="spellStart"/>
+      <w:proofErr w:type="gramStart"/>
+      <w:r>
+        <w:t>Absorption,Transmiss</w:t>
+      </w:r>
+      <w:proofErr w:type="gramEnd"/>
+      <w:r>
+        <w:t>,filename</w:t>
+      </w:r>
+      <w:proofErr w:type="spellEnd"/>
+      <w:r>
+        <w:t>='File description here!')</w:t>
       </w:r>
     </w:p>
     <w:p/>
     <w:p>
       <w:r>
-        <w:t>Note that in the above, the albedo, absorption, transmission are all model output</w:t>
+        <w:t xml:space="preserve">Note that in the above, the albedo, absorption, transmission </w:t>
+      </w:r>
+      <w:proofErr w:type="gramStart"/>
+      <w:r>
+        <w:t>are</w:t>
+      </w:r>
+      <w:proofErr w:type="gramEnd"/>
+      <w:r>
+        <w:t xml:space="preserve"> all model output</w:t>
       </w:r>
       <w:r>
         <w:t xml:space="preserve"> that matches the wavelength</w:t>
       </w:r>
       <w:r>
-        <w:t xml:space="preserve">.  Zenith and Azimuth angles and nPhotons are included to additional metadata, and the remaining metadata comes from the namelist dictionary and set parameters contained within </w:t>
+        <w:t xml:space="preserve">.  Zenith and Azimuth angles and </w:t>
+      </w:r>
+      <w:proofErr w:type="spellStart"/>
+      <w:r>
+        <w:t>nPhotons</w:t>
+      </w:r>
+      <w:proofErr w:type="spellEnd"/>
+      <w:r>
+        <w:t xml:space="preserve"> are included to additional metadata, and the remaining metadata comes from the </w:t>
+      </w:r>
+      <w:proofErr w:type="spellStart"/>
+      <w:r>
+        <w:t>namelist</w:t>
+      </w:r>
+      <w:proofErr w:type="spellEnd"/>
+      <w:r>
+        <w:t xml:space="preserve"> dictionary and set parameters contained within </w:t>
       </w:r>
       <w:r>
         <w:t>the slab object.</w:t>
@@ -1663,7 +2315,7 @@
 </file>
 
 <file path=word/numbering.xml><?xml version="1.0" encoding="utf-8"?>
-<w:numbering xmlns:wpc="http://schemas.microsoft.com/office/word/2010/wordprocessingCanvas" xmlns:cx="http://schemas.microsoft.com/office/drawing/2014/chartex" xmlns:cx1="http://schemas.microsoft.com/office/drawing/2015/9/8/chartex" xmlns:cx2="http://schemas.microsoft.com/office/drawing/2015/10/21/chartex" xmlns:cx3="http://schemas.microsoft.com/office/drawing/2016/5/9/chartex" xmlns:cx4="http://schemas.microsoft.com/office/drawing/2016/5/10/chartex" xmlns:cx5="http://schemas.microsoft.com/office/drawing/2016/5/11/chartex" xmlns:cx6="http://schemas.microsoft.com/office/drawing/2016/5/12/chartex" xmlns:cx7="http://schemas.microsoft.com/office/drawing/2016/5/13/chartex" xmlns:cx8="http://schemas.microsoft.com/office/drawing/2016/5/14/chartex" xmlns:mc="http://schemas.openxmlformats.org/markup-compatibility/2006" xmlns:aink="http://schemas.microsoft.com/office/drawing/2016/ink" xmlns:am3d="http://schemas.microsoft.com/office/drawing/2017/model3d" xmlns:o="urn:schemas-microsoft-com:office:office" xmlns:r="http://schemas.openxmlformats.org/officeDocument/2006/relationships" xmlns:m="http://schemas.openxmlformats.org/officeDocument/2006/math" xmlns:v="urn:schemas-microsoft-com:vml" xmlns:wp14="http://schemas.microsoft.com/office/word/2010/wordprocessingDrawing" xmlns:wp="http://schemas.openxmlformats.org/drawingml/2006/wordprocessingDrawing" xmlns:w10="urn:schemas-microsoft-com:office:word" xmlns:w="http://schemas.openxmlformats.org/wordprocessingml/2006/main" xmlns:w14="http://schemas.microsoft.com/office/word/2010/wordml" xmlns:w15="http://schemas.microsoft.com/office/word/2012/wordml" xmlns:w16cex="http://schemas.microsoft.com/office/word/2018/wordml/cex" xmlns:w16cid="http://schemas.microsoft.com/office/word/2016/wordml/cid" xmlns:w16="http://schemas.microsoft.com/office/word/2018/wordml" xmlns:w16sdtdh="http://schemas.microsoft.com/office/word/2020/wordml/sdtdatahash" xmlns:w16se="http://schemas.microsoft.com/office/word/2015/wordml/symex" xmlns:wpg="http://schemas.microsoft.com/office/word/2010/wordprocessingGroup" xmlns:wpi="http://schemas.microsoft.com/office/word/2010/wordprocessingInk" xmlns:wne="http://schemas.microsoft.com/office/word/2006/wordml" xmlns:wps="http://schemas.microsoft.com/office/word/2010/wordprocessingShape" mc:Ignorable="w14 w15 w16se w16cid w16 w16cex w16sdtdh wp14">
+<w:numbering xmlns:wpc="http://schemas.microsoft.com/office/word/2010/wordprocessingCanvas" xmlns:cx="http://schemas.microsoft.com/office/drawing/2014/chartex" xmlns:cx1="http://schemas.microsoft.com/office/drawing/2015/9/8/chartex" xmlns:cx2="http://schemas.microsoft.com/office/drawing/2015/10/21/chartex" xmlns:cx3="http://schemas.microsoft.com/office/drawing/2016/5/9/chartex" xmlns:cx4="http://schemas.microsoft.com/office/drawing/2016/5/10/chartex" xmlns:cx5="http://schemas.microsoft.com/office/drawing/2016/5/11/chartex" xmlns:cx6="http://schemas.microsoft.com/office/drawing/2016/5/12/chartex" xmlns:cx7="http://schemas.microsoft.com/office/drawing/2016/5/13/chartex" xmlns:cx8="http://schemas.microsoft.com/office/drawing/2016/5/14/chartex" xmlns:mc="http://schemas.openxmlformats.org/markup-compatibility/2006" xmlns:aink="http://schemas.microsoft.com/office/drawing/2016/ink" xmlns:am3d="http://schemas.microsoft.com/office/drawing/2017/model3d" xmlns:o="urn:schemas-microsoft-com:office:office" xmlns:oel="http://schemas.microsoft.com/office/2019/extlst" xmlns:r="http://schemas.openxmlformats.org/officeDocument/2006/relationships" xmlns:m="http://schemas.openxmlformats.org/officeDocument/2006/math" xmlns:v="urn:schemas-microsoft-com:vml" xmlns:wp14="http://schemas.microsoft.com/office/word/2010/wordprocessingDrawing" xmlns:wp="http://schemas.openxmlformats.org/drawingml/2006/wordprocessingDrawing" xmlns:w10="urn:schemas-microsoft-com:office:word" xmlns:w="http://schemas.openxmlformats.org/wordprocessingml/2006/main" xmlns:w14="http://schemas.microsoft.com/office/word/2010/wordml" xmlns:w15="http://schemas.microsoft.com/office/word/2012/wordml" xmlns:w16cex="http://schemas.microsoft.com/office/word/2018/wordml/cex" xmlns:w16cid="http://schemas.microsoft.com/office/word/2016/wordml/cid" xmlns:w16="http://schemas.microsoft.com/office/word/2018/wordml" xmlns:w16sdtdh="http://schemas.microsoft.com/office/word/2020/wordml/sdtdatahash" xmlns:w16se="http://schemas.microsoft.com/office/word/2015/wordml/symex" xmlns:wpg="http://schemas.microsoft.com/office/word/2010/wordprocessingGroup" xmlns:wpi="http://schemas.microsoft.com/office/word/2010/wordprocessingInk" xmlns:wne="http://schemas.microsoft.com/office/word/2006/wordml" xmlns:wps="http://schemas.microsoft.com/office/word/2010/wordprocessingShape" mc:Ignorable="w14 w15 w16se w16cid w16 w16cex w16sdtdh wp14">
   <w:abstractNum w:abstractNumId="0" w15:restartNumberingAfterBreak="0">
     <w:nsid w:val="09454E28"/>
     <w:multiLevelType w:val="hybridMultilevel"/>
@@ -1995,7 +2647,7 @@
         <w:rFonts w:ascii="Symbol" w:hAnsi="Symbol" w:hint="default"/>
       </w:rPr>
     </w:lvl>
-    <w:lvl w:ilvl="1" w:tplc="04090003" w:tentative="1">
+    <w:lvl w:ilvl="1" w:tplc="04090003">
       <w:start w:val="1"/>
       <w:numFmt w:val="bullet"/>
       <w:lvlText w:val="o"/>
@@ -2297,22 +2949,22 @@
       </w:pPr>
     </w:lvl>
   </w:abstractNum>
-  <w:num w:numId="1">
+  <w:num w:numId="1" w16cid:durableId="749351510">
     <w:abstractNumId w:val="2"/>
   </w:num>
-  <w:num w:numId="2">
+  <w:num w:numId="2" w16cid:durableId="1087189477">
     <w:abstractNumId w:val="5"/>
   </w:num>
-  <w:num w:numId="3">
+  <w:num w:numId="3" w16cid:durableId="77481482">
     <w:abstractNumId w:val="0"/>
   </w:num>
-  <w:num w:numId="4">
+  <w:num w:numId="4" w16cid:durableId="1506627330">
     <w:abstractNumId w:val="1"/>
   </w:num>
-  <w:num w:numId="5">
+  <w:num w:numId="5" w16cid:durableId="1891335826">
     <w:abstractNumId w:val="4"/>
   </w:num>
-  <w:num w:numId="6">
+  <w:num w:numId="6" w16cid:durableId="46028484">
     <w:abstractNumId w:val="3"/>
   </w:num>
 </w:numbering>
@@ -2437,6 +3089,7 @@
     <w:lsdException w:name="HTML Sample" w:semiHidden="1" w:unhideWhenUsed="1"/>
     <w:lsdException w:name="HTML Typewriter" w:semiHidden="1" w:unhideWhenUsed="1"/>
     <w:lsdException w:name="HTML Variable" w:semiHidden="1" w:unhideWhenUsed="1"/>
+    <w:lsdException w:name="Normal Table" w:semiHidden="1" w:unhideWhenUsed="1"/>
     <w:lsdException w:name="annotation subject" w:semiHidden="1" w:unhideWhenUsed="1"/>
     <w:lsdException w:name="No List" w:semiHidden="1" w:unhideWhenUsed="1"/>
     <w:lsdException w:name="Outline List 1" w:semiHidden="1" w:unhideWhenUsed="1"/>
@@ -2479,8 +3132,11 @@
     <w:lsdException w:name="Table Contemporary" w:semiHidden="1" w:unhideWhenUsed="1"/>
     <w:lsdException w:name="Table Elegant" w:semiHidden="1" w:unhideWhenUsed="1"/>
     <w:lsdException w:name="Table Professional" w:semiHidden="1" w:unhideWhenUsed="1"/>
+    <w:lsdException w:name="Table Subtle 1" w:semiHidden="1" w:unhideWhenUsed="1"/>
     <w:lsdException w:name="Table Subtle 2" w:semiHidden="1" w:unhideWhenUsed="1"/>
     <w:lsdException w:name="Table Web 1" w:semiHidden="1" w:unhideWhenUsed="1"/>
+    <w:lsdException w:name="Table Web 2" w:semiHidden="1" w:unhideWhenUsed="1"/>
+    <w:lsdException w:name="Table Web 3" w:semiHidden="1" w:unhideWhenUsed="1"/>
     <w:lsdException w:name="Balloon Text" w:semiHidden="1" w:unhideWhenUsed="1"/>
     <w:lsdException w:name="Table Grid" w:uiPriority="39"/>
     <w:lsdException w:name="Table Theme" w:semiHidden="1" w:unhideWhenUsed="1"/>

</xml_diff>